<commit_message>
stl中的tuple, shared_ptr, weak_ptr, unique_ptr的学习
</commit_message>
<xml_diff>
--- a/数据结构与算法学习/C++STL模板学习8-pair和tuple.docx
+++ b/数据结构与算法学习/C++STL模板学习8-pair和tuple.docx
@@ -1147,28 +1147,100 @@
       <w:pPr>
         <w:spacing w:line="400" w:lineRule="exact"/>
         <w:rPr>
+          <w:rFonts w:ascii="Times New Roman" w:hAnsi="Times New Roman" w:cs="Times New Roman"/>
+          <w:sz w:val="28"/>
+          <w:szCs w:val="28"/>
+        </w:rPr>
+      </w:pPr>
+    </w:p>
+    <w:p>
+      <w:pPr>
+        <w:spacing w:line="400" w:lineRule="exact"/>
+        <w:rPr>
+          <w:rFonts w:ascii="Times New Roman" w:hAnsi="Times New Roman" w:cs="Times New Roman"/>
+          <w:sz w:val="28"/>
+          <w:szCs w:val="28"/>
+        </w:rPr>
+      </w:pPr>
+      <w:r>
+        <w:rPr>
           <w:rFonts w:ascii="Times New Roman" w:hAnsi="Times New Roman" w:cs="Times New Roman" w:hint="eastAsia"/>
           <w:sz w:val="28"/>
           <w:szCs w:val="28"/>
         </w:rPr>
-      </w:pPr>
+        <w:t>输出为：</w:t>
+      </w:r>
     </w:p>
     <w:p>
       <w:pPr>
         <w:spacing w:line="400" w:lineRule="exact"/>
         <w:rPr>
+          <w:rFonts w:ascii="Times New Roman" w:hAnsi="Times New Roman" w:cs="Times New Roman"/>
+          <w:sz w:val="28"/>
+          <w:szCs w:val="28"/>
+        </w:rPr>
+      </w:pPr>
+      <w:r>
+        <w:rPr>
+          <w:rFonts w:ascii="Times New Roman" w:hAnsi="Times New Roman" w:cs="Times New Roman"/>
+          <w:sz w:val="28"/>
+          <w:szCs w:val="28"/>
+        </w:rPr>
+        <w:t>first: 42 second: 3.14</w:t>
+      </w:r>
+    </w:p>
+    <w:p>
+      <w:pPr>
+        <w:spacing w:line="400" w:lineRule="exact"/>
+        <w:rPr>
+          <w:rFonts w:ascii="Times New Roman" w:hAnsi="Times New Roman" w:cs="Times New Roman"/>
+          <w:sz w:val="28"/>
+          <w:szCs w:val="28"/>
+        </w:rPr>
+      </w:pPr>
+      <w:r>
+        <w:rPr>
+          <w:rFonts w:ascii="Times New Roman" w:hAnsi="Times New Roman" w:cs="Times New Roman"/>
+          <w:sz w:val="28"/>
+          <w:szCs w:val="28"/>
+        </w:rPr>
+        <w:t>first: 42 second: 3.14</w:t>
+      </w:r>
+    </w:p>
+    <w:p>
+      <w:pPr>
+        <w:spacing w:line="400" w:lineRule="exact"/>
+        <w:rPr>
+          <w:rFonts w:ascii="Times New Roman" w:hAnsi="Times New Roman" w:cs="Times New Roman"/>
+          <w:sz w:val="28"/>
+          <w:szCs w:val="28"/>
+        </w:rPr>
+      </w:pPr>
+    </w:p>
+    <w:p>
+      <w:pPr>
+        <w:spacing w:line="400" w:lineRule="exact"/>
+        <w:rPr>
+          <w:rFonts w:ascii="Times New Roman" w:hAnsi="Times New Roman" w:cs="Times New Roman"/>
+          <w:sz w:val="28"/>
+          <w:szCs w:val="28"/>
+        </w:rPr>
+      </w:pPr>
+      <w:r>
+        <w:rPr>
           <w:rFonts w:ascii="Times New Roman" w:hAnsi="Times New Roman" w:cs="Times New Roman" w:hint="eastAsia"/>
           <w:sz w:val="28"/>
           <w:szCs w:val="28"/>
         </w:rPr>
-      </w:pPr>
+        <w:t>pair</w:t>
+      </w:r>
       <w:r>
         <w:rPr>
           <w:rFonts w:ascii="Times New Roman" w:hAnsi="Times New Roman" w:cs="Times New Roman" w:hint="eastAsia"/>
           <w:sz w:val="28"/>
           <w:szCs w:val="28"/>
         </w:rPr>
-        <w:t>输出为：</w:t>
+        <w:t>的构造函数</w:t>
       </w:r>
     </w:p>
     <w:p>
@@ -1180,84 +1252,12 @@
           <w:szCs w:val="28"/>
         </w:rPr>
       </w:pPr>
-      <w:r>
-        <w:rPr>
-          <w:rFonts w:ascii="Times New Roman" w:hAnsi="Times New Roman" w:cs="Times New Roman"/>
-          <w:sz w:val="28"/>
-          <w:szCs w:val="28"/>
-        </w:rPr>
-        <w:t>first: 42 second: 3.14</w:t>
-      </w:r>
     </w:p>
     <w:p>
       <w:pPr>
         <w:spacing w:line="400" w:lineRule="exact"/>
         <w:rPr>
-          <w:rFonts w:ascii="Times New Roman" w:hAnsi="Times New Roman" w:cs="Times New Roman" w:hint="eastAsia"/>
-          <w:sz w:val="28"/>
-          <w:szCs w:val="28"/>
-        </w:rPr>
-      </w:pPr>
-      <w:r>
-        <w:rPr>
-          <w:rFonts w:ascii="Times New Roman" w:hAnsi="Times New Roman" w:cs="Times New Roman"/>
-          <w:sz w:val="28"/>
-          <w:szCs w:val="28"/>
-        </w:rPr>
-        <w:t>first: 42 second: 3.14</w:t>
-      </w:r>
-    </w:p>
-    <w:p>
-      <w:pPr>
-        <w:spacing w:line="400" w:lineRule="exact"/>
-        <w:rPr>
-          <w:rFonts w:ascii="Times New Roman" w:hAnsi="Times New Roman" w:cs="Times New Roman" w:hint="eastAsia"/>
-          <w:sz w:val="28"/>
-          <w:szCs w:val="28"/>
-        </w:rPr>
-      </w:pPr>
-    </w:p>
-    <w:p>
-      <w:pPr>
-        <w:spacing w:line="400" w:lineRule="exact"/>
-        <w:rPr>
-          <w:rFonts w:ascii="Times New Roman" w:hAnsi="Times New Roman" w:cs="Times New Roman" w:hint="eastAsia"/>
-          <w:sz w:val="28"/>
-          <w:szCs w:val="28"/>
-        </w:rPr>
-      </w:pPr>
-      <w:r>
-        <w:rPr>
-          <w:rFonts w:ascii="Times New Roman" w:hAnsi="Times New Roman" w:cs="Times New Roman" w:hint="eastAsia"/>
-          <w:sz w:val="28"/>
-          <w:szCs w:val="28"/>
-        </w:rPr>
-        <w:t>pair</w:t>
-      </w:r>
-      <w:r>
-        <w:rPr>
-          <w:rFonts w:ascii="Times New Roman" w:hAnsi="Times New Roman" w:cs="Times New Roman" w:hint="eastAsia"/>
-          <w:sz w:val="28"/>
-          <w:szCs w:val="28"/>
-        </w:rPr>
-        <w:t>的构造函数</w:t>
-      </w:r>
-    </w:p>
-    <w:p>
-      <w:pPr>
-        <w:spacing w:line="400" w:lineRule="exact"/>
-        <w:rPr>
-          <w:rFonts w:ascii="Times New Roman" w:hAnsi="Times New Roman" w:cs="Times New Roman" w:hint="eastAsia"/>
-          <w:sz w:val="28"/>
-          <w:szCs w:val="28"/>
-        </w:rPr>
-      </w:pPr>
-    </w:p>
-    <w:p>
-      <w:pPr>
-        <w:spacing w:line="400" w:lineRule="exact"/>
-        <w:rPr>
-          <w:rFonts w:ascii="Times New Roman" w:hAnsi="Times New Roman" w:cs="Times New Roman" w:hint="eastAsia"/>
+          <w:rFonts w:ascii="Times New Roman" w:hAnsi="Times New Roman" w:cs="Times New Roman"/>
           <w:sz w:val="28"/>
           <w:szCs w:val="28"/>
         </w:rPr>
@@ -3830,7 +3830,7 @@
       <w:pPr>
         <w:spacing w:line="400" w:lineRule="exact"/>
         <w:rPr>
-          <w:rFonts w:ascii="Times New Roman" w:hAnsi="Times New Roman" w:cs="Times New Roman" w:hint="eastAsia"/>
+          <w:rFonts w:ascii="Times New Roman" w:hAnsi="Times New Roman" w:cs="Times New Roman"/>
           <w:sz w:val="28"/>
           <w:szCs w:val="28"/>
         </w:rPr>
@@ -3851,7 +3851,7 @@
       <w:pPr>
         <w:spacing w:line="400" w:lineRule="exact"/>
         <w:rPr>
-          <w:rFonts w:ascii="Times New Roman" w:hAnsi="Times New Roman" w:cs="Times New Roman" w:hint="eastAsia"/>
+          <w:rFonts w:ascii="Times New Roman" w:hAnsi="Times New Roman" w:cs="Times New Roman"/>
           <w:sz w:val="28"/>
           <w:szCs w:val="28"/>
         </w:rPr>
@@ -4888,7 +4888,7 @@
       <w:pPr>
         <w:spacing w:line="400" w:lineRule="exact"/>
         <w:rPr>
-          <w:rFonts w:ascii="Times New Roman" w:hAnsi="Times New Roman" w:cs="Times New Roman" w:hint="eastAsia"/>
+          <w:rFonts w:ascii="Times New Roman" w:hAnsi="Times New Roman" w:cs="Times New Roman"/>
           <w:sz w:val="28"/>
           <w:szCs w:val="28"/>
         </w:rPr>
@@ -5135,28 +5135,46 @@
       <w:pPr>
         <w:spacing w:line="400" w:lineRule="exact"/>
         <w:rPr>
+          <w:rFonts w:ascii="Times New Roman" w:hAnsi="Times New Roman" w:cs="Times New Roman"/>
+          <w:sz w:val="28"/>
+          <w:szCs w:val="28"/>
+        </w:rPr>
+      </w:pPr>
+    </w:p>
+    <w:p>
+      <w:pPr>
+        <w:spacing w:line="400" w:lineRule="exact"/>
+        <w:rPr>
+          <w:rFonts w:ascii="Times New Roman" w:hAnsi="Times New Roman" w:cs="Times New Roman"/>
+          <w:sz w:val="28"/>
+          <w:szCs w:val="28"/>
+        </w:rPr>
+      </w:pPr>
+      <w:r>
+        <w:rPr>
           <w:rFonts w:ascii="Times New Roman" w:hAnsi="Times New Roman" w:cs="Times New Roman" w:hint="eastAsia"/>
           <w:sz w:val="28"/>
           <w:szCs w:val="28"/>
         </w:rPr>
-      </w:pPr>
+        <w:t>输出为：</w:t>
+      </w:r>
     </w:p>
     <w:p>
       <w:pPr>
         <w:spacing w:line="400" w:lineRule="exact"/>
         <w:rPr>
-          <w:rFonts w:ascii="Times New Roman" w:hAnsi="Times New Roman" w:cs="Times New Roman" w:hint="eastAsia"/>
-          <w:sz w:val="28"/>
-          <w:szCs w:val="28"/>
-        </w:rPr>
-      </w:pPr>
-      <w:r>
-        <w:rPr>
-          <w:rFonts w:ascii="Times New Roman" w:hAnsi="Times New Roman" w:cs="Times New Roman" w:hint="eastAsia"/>
-          <w:sz w:val="28"/>
-          <w:szCs w:val="28"/>
-        </w:rPr>
-        <w:t>输出为：</w:t>
+          <w:rFonts w:ascii="Times New Roman" w:hAnsi="Times New Roman" w:cs="Times New Roman"/>
+          <w:sz w:val="28"/>
+          <w:szCs w:val="28"/>
+        </w:rPr>
+      </w:pPr>
+      <w:r>
+        <w:rPr>
+          <w:rFonts w:ascii="Times New Roman" w:hAnsi="Times New Roman" w:cs="Times New Roman"/>
+          <w:sz w:val="28"/>
+          <w:szCs w:val="28"/>
+        </w:rPr>
+        <w:t>Foo::Foo(tuple)</w:t>
       </w:r>
     </w:p>
     <w:p>
@@ -5174,7 +5192,7 @@
           <w:sz w:val="28"/>
           <w:szCs w:val="28"/>
         </w:rPr>
-        <w:t>Foo::Foo(tuple)</w:t>
+        <w:t>Foo::Foo(args...)</w:t>
       </w:r>
     </w:p>
     <w:p>
@@ -5192,42 +5210,24 @@
           <w:sz w:val="28"/>
           <w:szCs w:val="28"/>
         </w:rPr>
-        <w:t>Foo::Foo(args...)</w:t>
+        <w:t>1,2.2</w:t>
       </w:r>
     </w:p>
     <w:p>
       <w:pPr>
         <w:spacing w:line="400" w:lineRule="exact"/>
         <w:rPr>
-          <w:rFonts w:ascii="Times New Roman" w:hAnsi="Times New Roman" w:cs="Times New Roman" w:hint="eastAsia"/>
-          <w:sz w:val="28"/>
-          <w:szCs w:val="28"/>
-        </w:rPr>
-      </w:pPr>
-      <w:r>
-        <w:rPr>
-          <w:rFonts w:ascii="Times New Roman" w:hAnsi="Times New Roman" w:cs="Times New Roman"/>
-          <w:sz w:val="28"/>
-          <w:szCs w:val="28"/>
-        </w:rPr>
-        <w:t>1,2.2</w:t>
-      </w:r>
+          <w:rFonts w:ascii="Times New Roman" w:hAnsi="Times New Roman" w:cs="Times New Roman"/>
+          <w:sz w:val="28"/>
+          <w:szCs w:val="28"/>
+        </w:rPr>
+      </w:pPr>
     </w:p>
     <w:p>
       <w:pPr>
         <w:spacing w:line="400" w:lineRule="exact"/>
         <w:rPr>
-          <w:rFonts w:ascii="Times New Roman" w:hAnsi="Times New Roman" w:cs="Times New Roman" w:hint="eastAsia"/>
-          <w:sz w:val="28"/>
-          <w:szCs w:val="28"/>
-        </w:rPr>
-      </w:pPr>
-    </w:p>
-    <w:p>
-      <w:pPr>
-        <w:spacing w:line="400" w:lineRule="exact"/>
-        <w:rPr>
-          <w:rFonts w:ascii="Times New Roman" w:hAnsi="Times New Roman" w:cs="Times New Roman" w:hint="eastAsia"/>
+          <w:rFonts w:ascii="Times New Roman" w:hAnsi="Times New Roman" w:cs="Times New Roman"/>
           <w:sz w:val="28"/>
           <w:szCs w:val="28"/>
         </w:rPr>
@@ -5287,17 +5287,33 @@
       <w:pPr>
         <w:spacing w:line="400" w:lineRule="exact"/>
         <w:rPr>
+          <w:rFonts w:ascii="Times New Roman" w:hAnsi="Times New Roman" w:cs="Times New Roman"/>
+          <w:sz w:val="28"/>
+          <w:szCs w:val="28"/>
+        </w:rPr>
+      </w:pPr>
+      <w:r>
+        <w:rPr>
           <w:rFonts w:ascii="Times New Roman" w:hAnsi="Times New Roman" w:cs="Times New Roman" w:hint="eastAsia"/>
           <w:sz w:val="28"/>
           <w:szCs w:val="28"/>
         </w:rPr>
-      </w:pPr>
+        <w:t>first</w:t>
+      </w:r>
       <w:r>
         <w:rPr>
           <w:rFonts w:ascii="Times New Roman" w:hAnsi="Times New Roman" w:cs="Times New Roman" w:hint="eastAsia"/>
           <w:sz w:val="28"/>
           <w:szCs w:val="28"/>
         </w:rPr>
+        <w:t>元素的优先级高，只有</w:t>
+      </w:r>
+      <w:r>
+        <w:rPr>
+          <w:rFonts w:ascii="Times New Roman" w:hAnsi="Times New Roman" w:cs="Times New Roman" w:hint="eastAsia"/>
+          <w:sz w:val="28"/>
+          <w:szCs w:val="28"/>
+        </w:rPr>
         <w:t>first</w:t>
       </w:r>
       <w:r>
@@ -5306,7 +5322,7 @@
           <w:sz w:val="28"/>
           <w:szCs w:val="28"/>
         </w:rPr>
-        <w:t>元素的优先级高，只有</w:t>
+        <w:t>元素相等，才会去比较</w:t>
       </w:r>
       <w:r>
         <w:rPr>
@@ -5314,7 +5330,7 @@
           <w:sz w:val="28"/>
           <w:szCs w:val="28"/>
         </w:rPr>
-        <w:t>first</w:t>
+        <w:t>second</w:t>
       </w:r>
       <w:r>
         <w:rPr>
@@ -5322,15 +5338,45 @@
           <w:sz w:val="28"/>
           <w:szCs w:val="28"/>
         </w:rPr>
-        <w:t>元素相等，才会去比较</w:t>
-      </w:r>
+        <w:t>元素。</w:t>
+      </w:r>
+    </w:p>
+    <w:p>
+      <w:pPr>
+        <w:spacing w:line="400" w:lineRule="exact"/>
+        <w:rPr>
+          <w:rFonts w:ascii="Times New Roman" w:hAnsi="Times New Roman" w:cs="Times New Roman"/>
+          <w:sz w:val="28"/>
+          <w:szCs w:val="28"/>
+        </w:rPr>
+      </w:pPr>
+    </w:p>
+    <w:p>
+      <w:pPr>
+        <w:spacing w:line="400" w:lineRule="exact"/>
+        <w:rPr>
+          <w:rFonts w:ascii="Times New Roman" w:hAnsi="Times New Roman" w:cs="Times New Roman"/>
+          <w:sz w:val="28"/>
+          <w:szCs w:val="28"/>
+        </w:rPr>
+      </w:pPr>
+    </w:p>
+    <w:p>
+      <w:pPr>
+        <w:spacing w:line="400" w:lineRule="exact"/>
+        <w:rPr>
+          <w:rFonts w:ascii="Times New Roman" w:hAnsi="Times New Roman" w:cs="Times New Roman"/>
+          <w:sz w:val="28"/>
+          <w:szCs w:val="28"/>
+        </w:rPr>
+      </w:pPr>
       <w:r>
         <w:rPr>
           <w:rFonts w:ascii="Times New Roman" w:hAnsi="Times New Roman" w:cs="Times New Roman" w:hint="eastAsia"/>
           <w:sz w:val="28"/>
           <w:szCs w:val="28"/>
         </w:rPr>
-        <w:t>second</w:t>
+        <w:t>tuple</w:t>
       </w:r>
       <w:r>
         <w:rPr>
@@ -5338,60 +5384,14 @@
           <w:sz w:val="28"/>
           <w:szCs w:val="28"/>
         </w:rPr>
-        <w:t>元素。</w:t>
+        <w:t>（元组，不定数的值组）</w:t>
       </w:r>
     </w:p>
     <w:p>
       <w:pPr>
         <w:spacing w:line="400" w:lineRule="exact"/>
         <w:rPr>
-          <w:rFonts w:ascii="Times New Roman" w:hAnsi="Times New Roman" w:cs="Times New Roman" w:hint="eastAsia"/>
-          <w:sz w:val="28"/>
-          <w:szCs w:val="28"/>
-        </w:rPr>
-      </w:pPr>
-    </w:p>
-    <w:p>
-      <w:pPr>
-        <w:spacing w:line="400" w:lineRule="exact"/>
-        <w:rPr>
-          <w:rFonts w:ascii="Times New Roman" w:hAnsi="Times New Roman" w:cs="Times New Roman" w:hint="eastAsia"/>
-          <w:sz w:val="28"/>
-          <w:szCs w:val="28"/>
-        </w:rPr>
-      </w:pPr>
-    </w:p>
-    <w:p>
-      <w:pPr>
-        <w:spacing w:line="400" w:lineRule="exact"/>
-        <w:rPr>
-          <w:rFonts w:ascii="Times New Roman" w:hAnsi="Times New Roman" w:cs="Times New Roman" w:hint="eastAsia"/>
-          <w:sz w:val="28"/>
-          <w:szCs w:val="28"/>
-        </w:rPr>
-      </w:pPr>
-      <w:r>
-        <w:rPr>
-          <w:rFonts w:ascii="Times New Roman" w:hAnsi="Times New Roman" w:cs="Times New Roman" w:hint="eastAsia"/>
-          <w:sz w:val="28"/>
-          <w:szCs w:val="28"/>
-        </w:rPr>
-        <w:t>tuple</w:t>
-      </w:r>
-      <w:r>
-        <w:rPr>
-          <w:rFonts w:ascii="Times New Roman" w:hAnsi="Times New Roman" w:cs="Times New Roman" w:hint="eastAsia"/>
-          <w:sz w:val="28"/>
-          <w:szCs w:val="28"/>
-        </w:rPr>
-        <w:t>（元组，不定数的值组）</w:t>
-      </w:r>
-    </w:p>
-    <w:p>
-      <w:pPr>
-        <w:spacing w:line="400" w:lineRule="exact"/>
-        <w:rPr>
-          <w:rFonts w:ascii="Times New Roman" w:hAnsi="Times New Roman" w:cs="Times New Roman" w:hint="eastAsia"/>
+          <w:rFonts w:ascii="Times New Roman" w:hAnsi="Times New Roman" w:cs="Times New Roman"/>
           <w:sz w:val="28"/>
           <w:szCs w:val="28"/>
         </w:rPr>
@@ -6003,7 +6003,7 @@
       <w:pPr>
         <w:spacing w:line="400" w:lineRule="exact"/>
         <w:rPr>
-          <w:rFonts w:ascii="Times New Roman" w:hAnsi="Times New Roman" w:cs="Times New Roman" w:hint="eastAsia"/>
+          <w:rFonts w:ascii="Times New Roman" w:hAnsi="Times New Roman" w:cs="Times New Roman"/>
           <w:sz w:val="28"/>
           <w:szCs w:val="28"/>
         </w:rPr>
@@ -6529,10 +6529,56 @@
       <w:pPr>
         <w:spacing w:line="400" w:lineRule="exact"/>
         <w:rPr>
+          <w:rFonts w:ascii="Times New Roman" w:hAnsi="Times New Roman" w:cs="Times New Roman"/>
+          <w:sz w:val="28"/>
+          <w:szCs w:val="28"/>
+        </w:rPr>
+      </w:pPr>
+      <w:r>
+        <w:rPr>
           <w:rFonts w:ascii="Times New Roman" w:hAnsi="Times New Roman" w:cs="Times New Roman" w:hint="eastAsia"/>
           <w:sz w:val="28"/>
           <w:szCs w:val="28"/>
         </w:rPr>
+        <w:t>输出为：</w:t>
+      </w:r>
+    </w:p>
+    <w:p>
+      <w:pPr>
+        <w:spacing w:line="400" w:lineRule="exact"/>
+        <w:rPr>
+          <w:rFonts w:ascii="Times New Roman" w:hAnsi="Times New Roman" w:cs="Times New Roman"/>
+          <w:sz w:val="28"/>
+          <w:szCs w:val="28"/>
+        </w:rPr>
+      </w:pPr>
+      <w:r>
+        <w:rPr>
+          <w:rFonts w:ascii="Times New Roman" w:hAnsi="Times New Roman" w:cs="Times New Roman"/>
+          <w:sz w:val="28"/>
+          <w:szCs w:val="28"/>
+        </w:rPr>
+        <w:t>first 41 second 6.3 third nico</w:t>
+      </w:r>
+    </w:p>
+    <w:p>
+      <w:pPr>
+        <w:spacing w:line="400" w:lineRule="exact"/>
+        <w:rPr>
+          <w:rFonts w:ascii="Times New Roman" w:hAnsi="Times New Roman" w:cs="Times New Roman"/>
+          <w:sz w:val="28"/>
+          <w:szCs w:val="28"/>
+        </w:rPr>
+      </w:pPr>
+    </w:p>
+    <w:p>
+      <w:pPr>
+        <w:spacing w:line="400" w:lineRule="exact"/>
+        <w:rPr>
+          <w:rFonts w:ascii="Times New Roman" w:hAnsi="Times New Roman" w:cs="Times New Roman"/>
+          <w:sz w:val="28"/>
+          <w:szCs w:val="28"/>
+        </w:rPr>
       </w:pPr>
       <w:r>
         <w:rPr>
@@ -6540,60 +6586,14 @@
           <w:sz w:val="28"/>
           <w:szCs w:val="28"/>
         </w:rPr>
-        <w:t>输出为：</w:t>
+        <w:t>make_tuple</w:t>
       </w:r>
     </w:p>
     <w:p>
       <w:pPr>
         <w:spacing w:line="400" w:lineRule="exact"/>
         <w:rPr>
-          <w:rFonts w:ascii="Times New Roman" w:hAnsi="Times New Roman" w:cs="Times New Roman" w:hint="eastAsia"/>
-          <w:sz w:val="28"/>
-          <w:szCs w:val="28"/>
-        </w:rPr>
-      </w:pPr>
-      <w:r>
-        <w:rPr>
-          <w:rFonts w:ascii="Times New Roman" w:hAnsi="Times New Roman" w:cs="Times New Roman"/>
-          <w:sz w:val="28"/>
-          <w:szCs w:val="28"/>
-        </w:rPr>
-        <w:t>first 41 second 6.3 third nico</w:t>
-      </w:r>
-    </w:p>
-    <w:p>
-      <w:pPr>
-        <w:spacing w:line="400" w:lineRule="exact"/>
-        <w:rPr>
-          <w:rFonts w:ascii="Times New Roman" w:hAnsi="Times New Roman" w:cs="Times New Roman" w:hint="eastAsia"/>
-          <w:sz w:val="28"/>
-          <w:szCs w:val="28"/>
-        </w:rPr>
-      </w:pPr>
-    </w:p>
-    <w:p>
-      <w:pPr>
-        <w:spacing w:line="400" w:lineRule="exact"/>
-        <w:rPr>
-          <w:rFonts w:ascii="Times New Roman" w:hAnsi="Times New Roman" w:cs="Times New Roman" w:hint="eastAsia"/>
-          <w:sz w:val="28"/>
-          <w:szCs w:val="28"/>
-        </w:rPr>
-      </w:pPr>
-      <w:r>
-        <w:rPr>
-          <w:rFonts w:ascii="Times New Roman" w:hAnsi="Times New Roman" w:cs="Times New Roman" w:hint="eastAsia"/>
-          <w:sz w:val="28"/>
-          <w:szCs w:val="28"/>
-        </w:rPr>
-        <w:t>make_tuple</w:t>
-      </w:r>
-    </w:p>
-    <w:p>
-      <w:pPr>
-        <w:spacing w:line="400" w:lineRule="exact"/>
-        <w:rPr>
-          <w:rFonts w:ascii="Times New Roman" w:hAnsi="Times New Roman" w:cs="Times New Roman" w:hint="eastAsia"/>
+          <w:rFonts w:ascii="Times New Roman" w:hAnsi="Times New Roman" w:cs="Times New Roman"/>
           <w:sz w:val="28"/>
           <w:szCs w:val="28"/>
         </w:rPr>
@@ -8021,7 +8021,7 @@
       <w:pPr>
         <w:spacing w:line="400" w:lineRule="exact"/>
         <w:rPr>
-          <w:rFonts w:ascii="Times New Roman" w:hAnsi="Times New Roman" w:cs="Times New Roman" w:hint="eastAsia"/>
+          <w:rFonts w:ascii="Times New Roman" w:hAnsi="Times New Roman" w:cs="Times New Roman"/>
           <w:sz w:val="28"/>
           <w:szCs w:val="28"/>
         </w:rPr>
@@ -8200,7 +8200,7 @@
       <w:pPr>
         <w:spacing w:line="400" w:lineRule="exact"/>
         <w:rPr>
-          <w:rFonts w:ascii="Times New Roman" w:hAnsi="Times New Roman" w:cs="Times New Roman" w:hint="eastAsia"/>
+          <w:rFonts w:ascii="Times New Roman" w:hAnsi="Times New Roman" w:cs="Times New Roman"/>
           <w:sz w:val="28"/>
           <w:szCs w:val="28"/>
         </w:rPr>
@@ -8273,18 +8273,62 @@
       <w:pPr>
         <w:spacing w:line="400" w:lineRule="exact"/>
         <w:rPr>
+          <w:rFonts w:ascii="Times New Roman" w:hAnsi="Times New Roman" w:cs="Times New Roman"/>
+          <w:sz w:val="28"/>
+          <w:szCs w:val="28"/>
+        </w:rPr>
+      </w:pPr>
+      <w:r>
+        <w:rPr>
+          <w:rFonts w:ascii="Times New Roman" w:hAnsi="Times New Roman" w:cs="Times New Roman"/>
+          <w:sz w:val="28"/>
+          <w:szCs w:val="28"/>
+        </w:rPr>
+        <w:t>str: my value</w:t>
+      </w:r>
+    </w:p>
+    <w:p>
+      <w:pPr>
+        <w:spacing w:line="400" w:lineRule="exact"/>
+        <w:rPr>
+          <w:rFonts w:ascii="Times New Roman" w:hAnsi="Times New Roman" w:cs="Times New Roman"/>
+          <w:sz w:val="28"/>
+          <w:szCs w:val="28"/>
+        </w:rPr>
+      </w:pPr>
+    </w:p>
+    <w:p>
+      <w:pPr>
+        <w:spacing w:line="400" w:lineRule="exact"/>
+        <w:rPr>
+          <w:rFonts w:ascii="Times New Roman" w:hAnsi="Times New Roman" w:cs="Times New Roman"/>
+          <w:sz w:val="28"/>
+          <w:szCs w:val="28"/>
+        </w:rPr>
+      </w:pPr>
+      <w:r>
+        <w:rPr>
           <w:rFonts w:ascii="Times New Roman" w:hAnsi="Times New Roman" w:cs="Times New Roman" w:hint="eastAsia"/>
           <w:sz w:val="28"/>
           <w:szCs w:val="28"/>
         </w:rPr>
-      </w:pPr>
-      <w:r>
-        <w:rPr>
-          <w:rFonts w:ascii="Times New Roman" w:hAnsi="Times New Roman" w:cs="Times New Roman"/>
-          <w:sz w:val="28"/>
-          <w:szCs w:val="28"/>
-        </w:rPr>
-        <w:t>str: my value</w:t>
+        <w:t>std::tie()</w:t>
+      </w:r>
+      <w:r>
+        <w:rPr>
+          <w:rFonts w:ascii="Times New Roman" w:hAnsi="Times New Roman" w:cs="Times New Roman" w:hint="eastAsia"/>
+          <w:sz w:val="28"/>
+          <w:szCs w:val="28"/>
+        </w:rPr>
+        <w:t>：以引用建立</w:t>
+      </w:r>
+      <w:r>
+        <w:rPr>
+          <w:rFonts w:ascii="Times New Roman" w:hAnsi="Times New Roman" w:cs="Times New Roman" w:hint="eastAsia"/>
+          <w:sz w:val="28"/>
+          <w:szCs w:val="28"/>
+        </w:rPr>
+        <w:t>tuple</w:t>
       </w:r>
     </w:p>
     <w:p>
@@ -8296,6 +8340,1537 @@
           <w:szCs w:val="28"/>
         </w:rPr>
       </w:pPr>
+      <w:r>
+        <w:rPr>
+          <w:rFonts w:ascii="Times New Roman" w:hAnsi="Times New Roman" w:cs="Times New Roman" w:hint="eastAsia"/>
+          <w:sz w:val="28"/>
+          <w:szCs w:val="28"/>
+        </w:rPr>
+        <w:t>例：程序</w:t>
+      </w:r>
+      <w:r>
+        <w:rPr>
+          <w:rFonts w:ascii="Times New Roman" w:hAnsi="Times New Roman" w:cs="Times New Roman" w:hint="eastAsia"/>
+          <w:sz w:val="28"/>
+          <w:szCs w:val="28"/>
+        </w:rPr>
+        <w:t>stl_test14</w:t>
+      </w:r>
+    </w:p>
+    <w:p>
+      <w:pPr>
+        <w:autoSpaceDE w:val="0"/>
+        <w:autoSpaceDN w:val="0"/>
+        <w:adjustRightInd w:val="0"/>
+        <w:jc w:val="left"/>
+        <w:rPr>
+          <w:rFonts w:ascii="Times New Roman" w:hAnsi="Times New Roman" w:cs="Times New Roman"/>
+          <w:color w:val="F1F2F3"/>
+          <w:kern w:val="0"/>
+          <w:sz w:val="36"/>
+          <w:szCs w:val="36"/>
+          <w:highlight w:val="black"/>
+        </w:rPr>
+      </w:pPr>
+      <w:r>
+        <w:rPr>
+          <w:rFonts w:ascii="Times New Roman" w:hAnsi="Times New Roman" w:cs="Times New Roman"/>
+          <w:color w:val="F1F2F3"/>
+          <w:kern w:val="0"/>
+          <w:sz w:val="36"/>
+          <w:szCs w:val="36"/>
+          <w:highlight w:val="black"/>
+        </w:rPr>
+        <w:t xml:space="preserve">    </w:t>
+      </w:r>
+      <w:r>
+        <w:rPr>
+          <w:rFonts w:ascii="Times New Roman" w:hAnsi="Times New Roman" w:cs="Times New Roman"/>
+          <w:color w:val="93C763"/>
+          <w:kern w:val="0"/>
+          <w:sz w:val="36"/>
+          <w:szCs w:val="36"/>
+          <w:highlight w:val="black"/>
+        </w:rPr>
+        <w:t>int</w:t>
+      </w:r>
+      <w:r>
+        <w:rPr>
+          <w:rFonts w:ascii="Times New Roman" w:hAnsi="Times New Roman" w:cs="Times New Roman"/>
+          <w:color w:val="F1F2F3"/>
+          <w:kern w:val="0"/>
+          <w:sz w:val="36"/>
+          <w:szCs w:val="36"/>
+          <w:highlight w:val="black"/>
+        </w:rPr>
+        <w:t xml:space="preserve"> </w:t>
+      </w:r>
+      <w:r>
+        <w:rPr>
+          <w:rFonts w:ascii="Times New Roman" w:hAnsi="Times New Roman" w:cs="Times New Roman"/>
+          <w:color w:val="BDB76B"/>
+          <w:kern w:val="0"/>
+          <w:sz w:val="36"/>
+          <w:szCs w:val="36"/>
+          <w:highlight w:val="black"/>
+        </w:rPr>
+        <w:t>i</w:t>
+      </w:r>
+      <w:r>
+        <w:rPr>
+          <w:rFonts w:ascii="Times New Roman" w:hAnsi="Times New Roman" w:cs="Times New Roman"/>
+          <w:color w:val="F1F2F3"/>
+          <w:kern w:val="0"/>
+          <w:sz w:val="36"/>
+          <w:szCs w:val="36"/>
+          <w:highlight w:val="black"/>
+        </w:rPr>
+        <w:t xml:space="preserve"> </w:t>
+      </w:r>
+      <w:r>
+        <w:rPr>
+          <w:rFonts w:ascii="Times New Roman" w:hAnsi="Times New Roman" w:cs="Times New Roman"/>
+          <w:color w:val="E8E2B7"/>
+          <w:kern w:val="0"/>
+          <w:sz w:val="36"/>
+          <w:szCs w:val="36"/>
+          <w:highlight w:val="black"/>
+        </w:rPr>
+        <w:t>=</w:t>
+      </w:r>
+      <w:r>
+        <w:rPr>
+          <w:rFonts w:ascii="Times New Roman" w:hAnsi="Times New Roman" w:cs="Times New Roman"/>
+          <w:color w:val="F1F2F3"/>
+          <w:kern w:val="0"/>
+          <w:sz w:val="36"/>
+          <w:szCs w:val="36"/>
+          <w:highlight w:val="black"/>
+        </w:rPr>
+        <w:t xml:space="preserve"> </w:t>
+      </w:r>
+      <w:r>
+        <w:rPr>
+          <w:rFonts w:ascii="Times New Roman" w:hAnsi="Times New Roman" w:cs="Times New Roman"/>
+          <w:color w:val="FFCD22"/>
+          <w:kern w:val="0"/>
+          <w:sz w:val="36"/>
+          <w:szCs w:val="36"/>
+          <w:highlight w:val="black"/>
+        </w:rPr>
+        <w:t>0</w:t>
+      </w:r>
+      <w:r>
+        <w:rPr>
+          <w:rFonts w:ascii="Times New Roman" w:hAnsi="Times New Roman" w:cs="Times New Roman"/>
+          <w:color w:val="E8E2B7"/>
+          <w:kern w:val="0"/>
+          <w:sz w:val="36"/>
+          <w:szCs w:val="36"/>
+          <w:highlight w:val="black"/>
+        </w:rPr>
+        <w:t>;</w:t>
+      </w:r>
+    </w:p>
+    <w:p>
+      <w:pPr>
+        <w:autoSpaceDE w:val="0"/>
+        <w:autoSpaceDN w:val="0"/>
+        <w:adjustRightInd w:val="0"/>
+        <w:jc w:val="left"/>
+        <w:rPr>
+          <w:rFonts w:ascii="Times New Roman" w:hAnsi="Times New Roman" w:cs="Times New Roman"/>
+          <w:color w:val="F1F2F3"/>
+          <w:kern w:val="0"/>
+          <w:sz w:val="36"/>
+          <w:szCs w:val="36"/>
+          <w:highlight w:val="black"/>
+        </w:rPr>
+      </w:pPr>
+      <w:r>
+        <w:rPr>
+          <w:rFonts w:ascii="Times New Roman" w:hAnsi="Times New Roman" w:cs="Times New Roman"/>
+          <w:color w:val="F1F2F3"/>
+          <w:kern w:val="0"/>
+          <w:sz w:val="36"/>
+          <w:szCs w:val="36"/>
+          <w:highlight w:val="black"/>
+        </w:rPr>
+        <w:t xml:space="preserve">    </w:t>
+      </w:r>
+      <w:r>
+        <w:rPr>
+          <w:rFonts w:ascii="Times New Roman" w:hAnsi="Times New Roman" w:cs="Times New Roman"/>
+          <w:i/>
+          <w:iCs/>
+          <w:color w:val="FFD700"/>
+          <w:kern w:val="0"/>
+          <w:sz w:val="36"/>
+          <w:szCs w:val="36"/>
+          <w:highlight w:val="black"/>
+        </w:rPr>
+        <w:t>string</w:t>
+      </w:r>
+      <w:r>
+        <w:rPr>
+          <w:rFonts w:ascii="Times New Roman" w:hAnsi="Times New Roman" w:cs="Times New Roman"/>
+          <w:color w:val="F1F2F3"/>
+          <w:kern w:val="0"/>
+          <w:sz w:val="36"/>
+          <w:szCs w:val="36"/>
+          <w:highlight w:val="black"/>
+        </w:rPr>
+        <w:t xml:space="preserve"> </w:t>
+      </w:r>
+      <w:r>
+        <w:rPr>
+          <w:rFonts w:ascii="Times New Roman" w:hAnsi="Times New Roman" w:cs="Times New Roman"/>
+          <w:color w:val="BDB76B"/>
+          <w:kern w:val="0"/>
+          <w:sz w:val="36"/>
+          <w:szCs w:val="36"/>
+          <w:highlight w:val="black"/>
+        </w:rPr>
+        <w:t>s</w:t>
+      </w:r>
+      <w:r>
+        <w:rPr>
+          <w:rFonts w:ascii="Times New Roman" w:hAnsi="Times New Roman" w:cs="Times New Roman"/>
+          <w:color w:val="F1F2F3"/>
+          <w:kern w:val="0"/>
+          <w:sz w:val="36"/>
+          <w:szCs w:val="36"/>
+          <w:highlight w:val="black"/>
+        </w:rPr>
+        <w:t xml:space="preserve"> </w:t>
+      </w:r>
+      <w:r>
+        <w:rPr>
+          <w:rFonts w:ascii="Times New Roman" w:hAnsi="Times New Roman" w:cs="Times New Roman"/>
+          <w:color w:val="E8E2B7"/>
+          <w:kern w:val="0"/>
+          <w:sz w:val="36"/>
+          <w:szCs w:val="36"/>
+          <w:highlight w:val="black"/>
+        </w:rPr>
+        <w:t>=</w:t>
+      </w:r>
+      <w:r>
+        <w:rPr>
+          <w:rFonts w:ascii="Times New Roman" w:hAnsi="Times New Roman" w:cs="Times New Roman"/>
+          <w:color w:val="F1F2F3"/>
+          <w:kern w:val="0"/>
+          <w:sz w:val="36"/>
+          <w:szCs w:val="36"/>
+          <w:highlight w:val="black"/>
+        </w:rPr>
+        <w:t xml:space="preserve"> </w:t>
+      </w:r>
+      <w:r>
+        <w:rPr>
+          <w:rFonts w:ascii="Times New Roman" w:hAnsi="Times New Roman" w:cs="Times New Roman"/>
+          <w:color w:val="EC7600"/>
+          <w:kern w:val="0"/>
+          <w:sz w:val="36"/>
+          <w:szCs w:val="36"/>
+          <w:highlight w:val="black"/>
+        </w:rPr>
+        <w:t>"default"</w:t>
+      </w:r>
+      <w:r>
+        <w:rPr>
+          <w:rFonts w:ascii="Times New Roman" w:hAnsi="Times New Roman" w:cs="Times New Roman"/>
+          <w:color w:val="E8E2B7"/>
+          <w:kern w:val="0"/>
+          <w:sz w:val="36"/>
+          <w:szCs w:val="36"/>
+          <w:highlight w:val="black"/>
+        </w:rPr>
+        <w:t>;</w:t>
+      </w:r>
+    </w:p>
+    <w:p>
+      <w:pPr>
+        <w:autoSpaceDE w:val="0"/>
+        <w:autoSpaceDN w:val="0"/>
+        <w:adjustRightInd w:val="0"/>
+        <w:jc w:val="left"/>
+        <w:rPr>
+          <w:rFonts w:ascii="Times New Roman" w:hAnsi="Times New Roman" w:cs="Times New Roman"/>
+          <w:color w:val="F1F2F3"/>
+          <w:kern w:val="0"/>
+          <w:sz w:val="36"/>
+          <w:szCs w:val="36"/>
+          <w:highlight w:val="black"/>
+        </w:rPr>
+      </w:pPr>
+    </w:p>
+    <w:p>
+      <w:pPr>
+        <w:autoSpaceDE w:val="0"/>
+        <w:autoSpaceDN w:val="0"/>
+        <w:adjustRightInd w:val="0"/>
+        <w:jc w:val="left"/>
+        <w:rPr>
+          <w:rFonts w:ascii="Times New Roman" w:hAnsi="Times New Roman" w:cs="Times New Roman"/>
+          <w:color w:val="F1F2F3"/>
+          <w:kern w:val="0"/>
+          <w:sz w:val="36"/>
+          <w:szCs w:val="36"/>
+          <w:highlight w:val="black"/>
+        </w:rPr>
+      </w:pPr>
+      <w:r>
+        <w:rPr>
+          <w:rFonts w:ascii="Times New Roman" w:hAnsi="Times New Roman" w:cs="Times New Roman"/>
+          <w:color w:val="F1F2F3"/>
+          <w:kern w:val="0"/>
+          <w:sz w:val="36"/>
+          <w:szCs w:val="36"/>
+          <w:highlight w:val="black"/>
+        </w:rPr>
+        <w:t xml:space="preserve">    </w:t>
+      </w:r>
+      <w:r>
+        <w:rPr>
+          <w:rFonts w:ascii="Times New Roman" w:hAnsi="Times New Roman" w:cs="Times New Roman"/>
+          <w:color w:val="66747B"/>
+          <w:kern w:val="0"/>
+          <w:sz w:val="36"/>
+          <w:szCs w:val="36"/>
+          <w:highlight w:val="black"/>
+        </w:rPr>
+        <w:t xml:space="preserve">// </w:t>
+      </w:r>
+      <w:r>
+        <w:rPr>
+          <w:rFonts w:ascii="Times New Roman" w:hAnsi="Times New Roman" w:cs="Times New Roman"/>
+          <w:color w:val="66747B"/>
+          <w:kern w:val="0"/>
+          <w:sz w:val="36"/>
+          <w:szCs w:val="36"/>
+          <w:highlight w:val="black"/>
+        </w:rPr>
+        <w:t>以</w:t>
+      </w:r>
+      <w:r>
+        <w:rPr>
+          <w:rFonts w:ascii="Times New Roman" w:hAnsi="Times New Roman" w:cs="Times New Roman"/>
+          <w:color w:val="66747B"/>
+          <w:kern w:val="0"/>
+          <w:sz w:val="36"/>
+          <w:szCs w:val="36"/>
+          <w:highlight w:val="black"/>
+        </w:rPr>
+        <w:t>i,s</w:t>
+      </w:r>
+      <w:r>
+        <w:rPr>
+          <w:rFonts w:ascii="Times New Roman" w:hAnsi="Times New Roman" w:cs="Times New Roman"/>
+          <w:color w:val="66747B"/>
+          <w:kern w:val="0"/>
+          <w:sz w:val="36"/>
+          <w:szCs w:val="36"/>
+          <w:highlight w:val="black"/>
+        </w:rPr>
+        <w:t>的引用建立</w:t>
+      </w:r>
+      <w:r>
+        <w:rPr>
+          <w:rFonts w:ascii="Times New Roman" w:hAnsi="Times New Roman" w:cs="Times New Roman"/>
+          <w:color w:val="66747B"/>
+          <w:kern w:val="0"/>
+          <w:sz w:val="36"/>
+          <w:szCs w:val="36"/>
+          <w:highlight w:val="black"/>
+        </w:rPr>
+        <w:t>tuple</w:t>
+      </w:r>
+    </w:p>
+    <w:p>
+      <w:pPr>
+        <w:autoSpaceDE w:val="0"/>
+        <w:autoSpaceDN w:val="0"/>
+        <w:adjustRightInd w:val="0"/>
+        <w:jc w:val="left"/>
+        <w:rPr>
+          <w:rFonts w:ascii="Times New Roman" w:hAnsi="Times New Roman" w:cs="Times New Roman"/>
+          <w:color w:val="F1F2F3"/>
+          <w:kern w:val="0"/>
+          <w:sz w:val="36"/>
+          <w:szCs w:val="36"/>
+          <w:highlight w:val="black"/>
+        </w:rPr>
+      </w:pPr>
+      <w:r>
+        <w:rPr>
+          <w:rFonts w:ascii="Times New Roman" w:hAnsi="Times New Roman" w:cs="Times New Roman"/>
+          <w:color w:val="F1F2F3"/>
+          <w:kern w:val="0"/>
+          <w:sz w:val="36"/>
+          <w:szCs w:val="36"/>
+          <w:highlight w:val="black"/>
+        </w:rPr>
+        <w:t xml:space="preserve">    </w:t>
+      </w:r>
+      <w:r>
+        <w:rPr>
+          <w:rFonts w:ascii="Times New Roman" w:hAnsi="Times New Roman" w:cs="Times New Roman"/>
+          <w:color w:val="93C763"/>
+          <w:kern w:val="0"/>
+          <w:sz w:val="36"/>
+          <w:szCs w:val="36"/>
+          <w:highlight w:val="black"/>
+        </w:rPr>
+        <w:t>auto</w:t>
+      </w:r>
+      <w:r>
+        <w:rPr>
+          <w:rFonts w:ascii="Times New Roman" w:hAnsi="Times New Roman" w:cs="Times New Roman"/>
+          <w:color w:val="F1F2F3"/>
+          <w:kern w:val="0"/>
+          <w:sz w:val="36"/>
+          <w:szCs w:val="36"/>
+          <w:highlight w:val="black"/>
+        </w:rPr>
+        <w:t xml:space="preserve"> </w:t>
+      </w:r>
+      <w:r>
+        <w:rPr>
+          <w:rFonts w:ascii="Times New Roman" w:hAnsi="Times New Roman" w:cs="Times New Roman"/>
+          <w:color w:val="BDB76B"/>
+          <w:kern w:val="0"/>
+          <w:sz w:val="36"/>
+          <w:szCs w:val="36"/>
+          <w:highlight w:val="black"/>
+        </w:rPr>
+        <w:t>m</w:t>
+      </w:r>
+      <w:r>
+        <w:rPr>
+          <w:rFonts w:ascii="Times New Roman" w:hAnsi="Times New Roman" w:cs="Times New Roman"/>
+          <w:color w:val="F1F2F3"/>
+          <w:kern w:val="0"/>
+          <w:sz w:val="36"/>
+          <w:szCs w:val="36"/>
+          <w:highlight w:val="black"/>
+        </w:rPr>
+        <w:t xml:space="preserve"> </w:t>
+      </w:r>
+      <w:r>
+        <w:rPr>
+          <w:rFonts w:ascii="Times New Roman" w:hAnsi="Times New Roman" w:cs="Times New Roman"/>
+          <w:color w:val="E8E2B7"/>
+          <w:kern w:val="0"/>
+          <w:sz w:val="36"/>
+          <w:szCs w:val="36"/>
+          <w:highlight w:val="black"/>
+        </w:rPr>
+        <w:t>=</w:t>
+      </w:r>
+      <w:r>
+        <w:rPr>
+          <w:rFonts w:ascii="Times New Roman" w:hAnsi="Times New Roman" w:cs="Times New Roman"/>
+          <w:color w:val="F1F2F3"/>
+          <w:kern w:val="0"/>
+          <w:sz w:val="36"/>
+          <w:szCs w:val="36"/>
+          <w:highlight w:val="black"/>
+        </w:rPr>
+        <w:t xml:space="preserve"> </w:t>
+      </w:r>
+      <w:r>
+        <w:rPr>
+          <w:rFonts w:ascii="Times New Roman" w:hAnsi="Times New Roman" w:cs="Times New Roman"/>
+          <w:i/>
+          <w:iCs/>
+          <w:color w:val="FF8000"/>
+          <w:kern w:val="0"/>
+          <w:sz w:val="36"/>
+          <w:szCs w:val="36"/>
+          <w:highlight w:val="black"/>
+        </w:rPr>
+        <w:t>tie</w:t>
+      </w:r>
+      <w:r>
+        <w:rPr>
+          <w:rFonts w:ascii="Times New Roman" w:hAnsi="Times New Roman" w:cs="Times New Roman"/>
+          <w:color w:val="E8E2B7"/>
+          <w:kern w:val="0"/>
+          <w:sz w:val="36"/>
+          <w:szCs w:val="36"/>
+          <w:highlight w:val="black"/>
+        </w:rPr>
+        <w:t>(</w:t>
+      </w:r>
+      <w:r>
+        <w:rPr>
+          <w:rFonts w:ascii="Times New Roman" w:hAnsi="Times New Roman" w:cs="Times New Roman"/>
+          <w:color w:val="BDB76B"/>
+          <w:kern w:val="0"/>
+          <w:sz w:val="36"/>
+          <w:szCs w:val="36"/>
+          <w:highlight w:val="black"/>
+        </w:rPr>
+        <w:t>i</w:t>
+      </w:r>
+      <w:r>
+        <w:rPr>
+          <w:rFonts w:ascii="Times New Roman" w:hAnsi="Times New Roman" w:cs="Times New Roman"/>
+          <w:color w:val="E8E2B7"/>
+          <w:kern w:val="0"/>
+          <w:sz w:val="36"/>
+          <w:szCs w:val="36"/>
+          <w:highlight w:val="black"/>
+        </w:rPr>
+        <w:t>,</w:t>
+      </w:r>
+      <w:r>
+        <w:rPr>
+          <w:rFonts w:ascii="Times New Roman" w:hAnsi="Times New Roman" w:cs="Times New Roman"/>
+          <w:color w:val="F1F2F3"/>
+          <w:kern w:val="0"/>
+          <w:sz w:val="36"/>
+          <w:szCs w:val="36"/>
+          <w:highlight w:val="black"/>
+        </w:rPr>
+        <w:t xml:space="preserve"> </w:t>
+      </w:r>
+      <w:r>
+        <w:rPr>
+          <w:rFonts w:ascii="Times New Roman" w:hAnsi="Times New Roman" w:cs="Times New Roman"/>
+          <w:color w:val="BDB76B"/>
+          <w:kern w:val="0"/>
+          <w:sz w:val="36"/>
+          <w:szCs w:val="36"/>
+          <w:highlight w:val="black"/>
+        </w:rPr>
+        <w:t>s</w:t>
+      </w:r>
+      <w:r>
+        <w:rPr>
+          <w:rFonts w:ascii="Times New Roman" w:hAnsi="Times New Roman" w:cs="Times New Roman"/>
+          <w:color w:val="E8E2B7"/>
+          <w:kern w:val="0"/>
+          <w:sz w:val="36"/>
+          <w:szCs w:val="36"/>
+          <w:highlight w:val="black"/>
+        </w:rPr>
+        <w:t>);</w:t>
+      </w:r>
+      <w:r>
+        <w:rPr>
+          <w:rFonts w:ascii="Times New Roman" w:hAnsi="Times New Roman" w:cs="Times New Roman"/>
+          <w:color w:val="F1F2F3"/>
+          <w:kern w:val="0"/>
+          <w:sz w:val="36"/>
+          <w:szCs w:val="36"/>
+          <w:highlight w:val="black"/>
+        </w:rPr>
+        <w:t xml:space="preserve"> </w:t>
+      </w:r>
+      <w:r>
+        <w:rPr>
+          <w:rFonts w:ascii="Times New Roman" w:hAnsi="Times New Roman" w:cs="Times New Roman"/>
+          <w:color w:val="66747B"/>
+          <w:kern w:val="0"/>
+          <w:sz w:val="36"/>
+          <w:szCs w:val="36"/>
+          <w:highlight w:val="black"/>
+        </w:rPr>
+        <w:t>// m</w:t>
+      </w:r>
+      <w:r>
+        <w:rPr>
+          <w:rFonts w:ascii="Times New Roman" w:hAnsi="Times New Roman" w:cs="Times New Roman"/>
+          <w:color w:val="66747B"/>
+          <w:kern w:val="0"/>
+          <w:sz w:val="36"/>
+          <w:szCs w:val="36"/>
+          <w:highlight w:val="black"/>
+        </w:rPr>
+        <w:t>类型为</w:t>
+      </w:r>
+      <w:r>
+        <w:rPr>
+          <w:rFonts w:ascii="Times New Roman" w:hAnsi="Times New Roman" w:cs="Times New Roman"/>
+          <w:color w:val="FF0000"/>
+          <w:kern w:val="0"/>
+          <w:sz w:val="36"/>
+          <w:szCs w:val="36"/>
+          <w:highlight w:val="black"/>
+        </w:rPr>
+        <w:t>tuple&lt;int&amp;, string&amp;&gt;</w:t>
+      </w:r>
+    </w:p>
+    <w:p>
+      <w:pPr>
+        <w:autoSpaceDE w:val="0"/>
+        <w:autoSpaceDN w:val="0"/>
+        <w:adjustRightInd w:val="0"/>
+        <w:jc w:val="left"/>
+        <w:rPr>
+          <w:rFonts w:ascii="Times New Roman" w:hAnsi="Times New Roman" w:cs="Times New Roman"/>
+          <w:color w:val="F1F2F3"/>
+          <w:kern w:val="0"/>
+          <w:sz w:val="36"/>
+          <w:szCs w:val="36"/>
+          <w:highlight w:val="black"/>
+        </w:rPr>
+      </w:pPr>
+      <w:r>
+        <w:rPr>
+          <w:rFonts w:ascii="Times New Roman" w:hAnsi="Times New Roman" w:cs="Times New Roman"/>
+          <w:color w:val="F1F2F3"/>
+          <w:kern w:val="0"/>
+          <w:sz w:val="36"/>
+          <w:szCs w:val="36"/>
+          <w:highlight w:val="black"/>
+        </w:rPr>
+        <w:t xml:space="preserve">    </w:t>
+      </w:r>
+      <w:r>
+        <w:rPr>
+          <w:rFonts w:ascii="Times New Roman" w:hAnsi="Times New Roman" w:cs="Times New Roman"/>
+          <w:i/>
+          <w:iCs/>
+          <w:color w:val="BDB76B"/>
+          <w:kern w:val="0"/>
+          <w:sz w:val="36"/>
+          <w:szCs w:val="36"/>
+          <w:highlight w:val="black"/>
+        </w:rPr>
+        <w:t>cout</w:t>
+      </w:r>
+      <w:r>
+        <w:rPr>
+          <w:rFonts w:ascii="Times New Roman" w:hAnsi="Times New Roman" w:cs="Times New Roman"/>
+          <w:color w:val="F1F2F3"/>
+          <w:kern w:val="0"/>
+          <w:sz w:val="36"/>
+          <w:szCs w:val="36"/>
+          <w:highlight w:val="black"/>
+        </w:rPr>
+        <w:t xml:space="preserve"> </w:t>
+      </w:r>
+      <w:r>
+        <w:rPr>
+          <w:rFonts w:ascii="Times New Roman" w:hAnsi="Times New Roman" w:cs="Times New Roman"/>
+          <w:color w:val="E8E2B7"/>
+          <w:kern w:val="0"/>
+          <w:sz w:val="36"/>
+          <w:szCs w:val="36"/>
+          <w:highlight w:val="black"/>
+        </w:rPr>
+        <w:t>&lt;&lt;</w:t>
+      </w:r>
+      <w:r>
+        <w:rPr>
+          <w:rFonts w:ascii="Times New Roman" w:hAnsi="Times New Roman" w:cs="Times New Roman"/>
+          <w:color w:val="F1F2F3"/>
+          <w:kern w:val="0"/>
+          <w:sz w:val="36"/>
+          <w:szCs w:val="36"/>
+          <w:highlight w:val="black"/>
+        </w:rPr>
+        <w:t xml:space="preserve"> </w:t>
+      </w:r>
+      <w:r>
+        <w:rPr>
+          <w:rFonts w:ascii="Times New Roman" w:hAnsi="Times New Roman" w:cs="Times New Roman"/>
+          <w:color w:val="EC7600"/>
+          <w:kern w:val="0"/>
+          <w:sz w:val="36"/>
+          <w:szCs w:val="36"/>
+          <w:highlight w:val="black"/>
+        </w:rPr>
+        <w:t>"i: "</w:t>
+      </w:r>
+      <w:r>
+        <w:rPr>
+          <w:rFonts w:ascii="Times New Roman" w:hAnsi="Times New Roman" w:cs="Times New Roman"/>
+          <w:color w:val="F1F2F3"/>
+          <w:kern w:val="0"/>
+          <w:sz w:val="36"/>
+          <w:szCs w:val="36"/>
+          <w:highlight w:val="black"/>
+        </w:rPr>
+        <w:t xml:space="preserve"> </w:t>
+      </w:r>
+      <w:r>
+        <w:rPr>
+          <w:rFonts w:ascii="Times New Roman" w:hAnsi="Times New Roman" w:cs="Times New Roman"/>
+          <w:color w:val="E8E2B7"/>
+          <w:kern w:val="0"/>
+          <w:sz w:val="36"/>
+          <w:szCs w:val="36"/>
+          <w:highlight w:val="black"/>
+        </w:rPr>
+        <w:t>&lt;&lt;</w:t>
+      </w:r>
+      <w:r>
+        <w:rPr>
+          <w:rFonts w:ascii="Times New Roman" w:hAnsi="Times New Roman" w:cs="Times New Roman"/>
+          <w:color w:val="F1F2F3"/>
+          <w:kern w:val="0"/>
+          <w:sz w:val="36"/>
+          <w:szCs w:val="36"/>
+          <w:highlight w:val="black"/>
+        </w:rPr>
+        <w:t xml:space="preserve"> </w:t>
+      </w:r>
+      <w:r>
+        <w:rPr>
+          <w:rFonts w:ascii="Times New Roman" w:hAnsi="Times New Roman" w:cs="Times New Roman"/>
+          <w:i/>
+          <w:iCs/>
+          <w:color w:val="FF8000"/>
+          <w:kern w:val="0"/>
+          <w:sz w:val="36"/>
+          <w:szCs w:val="36"/>
+          <w:highlight w:val="black"/>
+        </w:rPr>
+        <w:t>get</w:t>
+      </w:r>
+      <w:r>
+        <w:rPr>
+          <w:rFonts w:ascii="Times New Roman" w:hAnsi="Times New Roman" w:cs="Times New Roman"/>
+          <w:color w:val="E8E2B7"/>
+          <w:kern w:val="0"/>
+          <w:sz w:val="36"/>
+          <w:szCs w:val="36"/>
+          <w:highlight w:val="black"/>
+        </w:rPr>
+        <w:t>&lt;</w:t>
+      </w:r>
+      <w:r>
+        <w:rPr>
+          <w:rFonts w:ascii="Times New Roman" w:hAnsi="Times New Roman" w:cs="Times New Roman"/>
+          <w:color w:val="FFCD22"/>
+          <w:kern w:val="0"/>
+          <w:sz w:val="36"/>
+          <w:szCs w:val="36"/>
+          <w:highlight w:val="black"/>
+        </w:rPr>
+        <w:t>0</w:t>
+      </w:r>
+      <w:r>
+        <w:rPr>
+          <w:rFonts w:ascii="Times New Roman" w:hAnsi="Times New Roman" w:cs="Times New Roman"/>
+          <w:color w:val="E8E2B7"/>
+          <w:kern w:val="0"/>
+          <w:sz w:val="36"/>
+          <w:szCs w:val="36"/>
+          <w:highlight w:val="black"/>
+        </w:rPr>
+        <w:t>&gt;(</w:t>
+      </w:r>
+      <w:r>
+        <w:rPr>
+          <w:rFonts w:ascii="Times New Roman" w:hAnsi="Times New Roman" w:cs="Times New Roman"/>
+          <w:color w:val="BDB76B"/>
+          <w:kern w:val="0"/>
+          <w:sz w:val="36"/>
+          <w:szCs w:val="36"/>
+          <w:highlight w:val="black"/>
+        </w:rPr>
+        <w:t>m</w:t>
+      </w:r>
+      <w:r>
+        <w:rPr>
+          <w:rFonts w:ascii="Times New Roman" w:hAnsi="Times New Roman" w:cs="Times New Roman"/>
+          <w:color w:val="E8E2B7"/>
+          <w:kern w:val="0"/>
+          <w:sz w:val="36"/>
+          <w:szCs w:val="36"/>
+          <w:highlight w:val="black"/>
+        </w:rPr>
+        <w:t>)</w:t>
+      </w:r>
+      <w:r>
+        <w:rPr>
+          <w:rFonts w:ascii="Times New Roman" w:hAnsi="Times New Roman" w:cs="Times New Roman"/>
+          <w:color w:val="F1F2F3"/>
+          <w:kern w:val="0"/>
+          <w:sz w:val="36"/>
+          <w:szCs w:val="36"/>
+          <w:highlight w:val="black"/>
+        </w:rPr>
+        <w:t xml:space="preserve"> </w:t>
+      </w:r>
+      <w:r>
+        <w:rPr>
+          <w:rFonts w:ascii="Times New Roman" w:hAnsi="Times New Roman" w:cs="Times New Roman"/>
+          <w:color w:val="E8E2B7"/>
+          <w:kern w:val="0"/>
+          <w:sz w:val="36"/>
+          <w:szCs w:val="36"/>
+          <w:highlight w:val="black"/>
+        </w:rPr>
+        <w:t>&lt;&lt;</w:t>
+      </w:r>
+      <w:r>
+        <w:rPr>
+          <w:rFonts w:ascii="Times New Roman" w:hAnsi="Times New Roman" w:cs="Times New Roman"/>
+          <w:color w:val="F1F2F3"/>
+          <w:kern w:val="0"/>
+          <w:sz w:val="36"/>
+          <w:szCs w:val="36"/>
+          <w:highlight w:val="black"/>
+        </w:rPr>
+        <w:t xml:space="preserve"> </w:t>
+      </w:r>
+      <w:r>
+        <w:rPr>
+          <w:rFonts w:ascii="Times New Roman" w:hAnsi="Times New Roman" w:cs="Times New Roman"/>
+          <w:i/>
+          <w:iCs/>
+          <w:color w:val="FF8000"/>
+          <w:kern w:val="0"/>
+          <w:sz w:val="36"/>
+          <w:szCs w:val="36"/>
+          <w:highlight w:val="black"/>
+        </w:rPr>
+        <w:t>endl</w:t>
+      </w:r>
+      <w:r>
+        <w:rPr>
+          <w:rFonts w:ascii="Times New Roman" w:hAnsi="Times New Roman" w:cs="Times New Roman"/>
+          <w:color w:val="E8E2B7"/>
+          <w:kern w:val="0"/>
+          <w:sz w:val="36"/>
+          <w:szCs w:val="36"/>
+          <w:highlight w:val="black"/>
+        </w:rPr>
+        <w:t>;</w:t>
+      </w:r>
+    </w:p>
+    <w:p>
+      <w:pPr>
+        <w:autoSpaceDE w:val="0"/>
+        <w:autoSpaceDN w:val="0"/>
+        <w:adjustRightInd w:val="0"/>
+        <w:jc w:val="left"/>
+        <w:rPr>
+          <w:rFonts w:ascii="Times New Roman" w:hAnsi="Times New Roman" w:cs="Times New Roman"/>
+          <w:color w:val="F1F2F3"/>
+          <w:kern w:val="0"/>
+          <w:sz w:val="36"/>
+          <w:szCs w:val="36"/>
+          <w:highlight w:val="black"/>
+        </w:rPr>
+      </w:pPr>
+      <w:r>
+        <w:rPr>
+          <w:rFonts w:ascii="Times New Roman" w:hAnsi="Times New Roman" w:cs="Times New Roman"/>
+          <w:color w:val="F1F2F3"/>
+          <w:kern w:val="0"/>
+          <w:sz w:val="36"/>
+          <w:szCs w:val="36"/>
+          <w:highlight w:val="black"/>
+        </w:rPr>
+        <w:t xml:space="preserve">    </w:t>
+      </w:r>
+      <w:r>
+        <w:rPr>
+          <w:rFonts w:ascii="Times New Roman" w:hAnsi="Times New Roman" w:cs="Times New Roman"/>
+          <w:i/>
+          <w:iCs/>
+          <w:color w:val="BDB76B"/>
+          <w:kern w:val="0"/>
+          <w:sz w:val="36"/>
+          <w:szCs w:val="36"/>
+          <w:highlight w:val="black"/>
+        </w:rPr>
+        <w:t>cout</w:t>
+      </w:r>
+      <w:r>
+        <w:rPr>
+          <w:rFonts w:ascii="Times New Roman" w:hAnsi="Times New Roman" w:cs="Times New Roman"/>
+          <w:color w:val="F1F2F3"/>
+          <w:kern w:val="0"/>
+          <w:sz w:val="36"/>
+          <w:szCs w:val="36"/>
+          <w:highlight w:val="black"/>
+        </w:rPr>
+        <w:t xml:space="preserve"> </w:t>
+      </w:r>
+      <w:r>
+        <w:rPr>
+          <w:rFonts w:ascii="Times New Roman" w:hAnsi="Times New Roman" w:cs="Times New Roman"/>
+          <w:color w:val="E8E2B7"/>
+          <w:kern w:val="0"/>
+          <w:sz w:val="36"/>
+          <w:szCs w:val="36"/>
+          <w:highlight w:val="black"/>
+        </w:rPr>
+        <w:t>&lt;&lt;</w:t>
+      </w:r>
+      <w:r>
+        <w:rPr>
+          <w:rFonts w:ascii="Times New Roman" w:hAnsi="Times New Roman" w:cs="Times New Roman"/>
+          <w:color w:val="F1F2F3"/>
+          <w:kern w:val="0"/>
+          <w:sz w:val="36"/>
+          <w:szCs w:val="36"/>
+          <w:highlight w:val="black"/>
+        </w:rPr>
+        <w:t xml:space="preserve"> </w:t>
+      </w:r>
+      <w:r>
+        <w:rPr>
+          <w:rFonts w:ascii="Times New Roman" w:hAnsi="Times New Roman" w:cs="Times New Roman"/>
+          <w:color w:val="EC7600"/>
+          <w:kern w:val="0"/>
+          <w:sz w:val="36"/>
+          <w:szCs w:val="36"/>
+          <w:highlight w:val="black"/>
+        </w:rPr>
+        <w:t>"s: "</w:t>
+      </w:r>
+      <w:r>
+        <w:rPr>
+          <w:rFonts w:ascii="Times New Roman" w:hAnsi="Times New Roman" w:cs="Times New Roman"/>
+          <w:color w:val="F1F2F3"/>
+          <w:kern w:val="0"/>
+          <w:sz w:val="36"/>
+          <w:szCs w:val="36"/>
+          <w:highlight w:val="black"/>
+        </w:rPr>
+        <w:t xml:space="preserve"> </w:t>
+      </w:r>
+      <w:r>
+        <w:rPr>
+          <w:rFonts w:ascii="Times New Roman" w:hAnsi="Times New Roman" w:cs="Times New Roman"/>
+          <w:color w:val="E8E2B7"/>
+          <w:kern w:val="0"/>
+          <w:sz w:val="36"/>
+          <w:szCs w:val="36"/>
+          <w:highlight w:val="black"/>
+        </w:rPr>
+        <w:t>&lt;&lt;</w:t>
+      </w:r>
+      <w:r>
+        <w:rPr>
+          <w:rFonts w:ascii="Times New Roman" w:hAnsi="Times New Roman" w:cs="Times New Roman"/>
+          <w:color w:val="F1F2F3"/>
+          <w:kern w:val="0"/>
+          <w:sz w:val="36"/>
+          <w:szCs w:val="36"/>
+          <w:highlight w:val="black"/>
+        </w:rPr>
+        <w:t xml:space="preserve"> </w:t>
+      </w:r>
+      <w:r>
+        <w:rPr>
+          <w:rFonts w:ascii="Times New Roman" w:hAnsi="Times New Roman" w:cs="Times New Roman"/>
+          <w:i/>
+          <w:iCs/>
+          <w:color w:val="FF8000"/>
+          <w:kern w:val="0"/>
+          <w:sz w:val="36"/>
+          <w:szCs w:val="36"/>
+          <w:highlight w:val="black"/>
+        </w:rPr>
+        <w:t>get</w:t>
+      </w:r>
+      <w:r>
+        <w:rPr>
+          <w:rFonts w:ascii="Times New Roman" w:hAnsi="Times New Roman" w:cs="Times New Roman"/>
+          <w:color w:val="E8E2B7"/>
+          <w:kern w:val="0"/>
+          <w:sz w:val="36"/>
+          <w:szCs w:val="36"/>
+          <w:highlight w:val="black"/>
+        </w:rPr>
+        <w:t>&lt;</w:t>
+      </w:r>
+      <w:r>
+        <w:rPr>
+          <w:rFonts w:ascii="Times New Roman" w:hAnsi="Times New Roman" w:cs="Times New Roman"/>
+          <w:color w:val="FFCD22"/>
+          <w:kern w:val="0"/>
+          <w:sz w:val="36"/>
+          <w:szCs w:val="36"/>
+          <w:highlight w:val="black"/>
+        </w:rPr>
+        <w:t>1</w:t>
+      </w:r>
+      <w:r>
+        <w:rPr>
+          <w:rFonts w:ascii="Times New Roman" w:hAnsi="Times New Roman" w:cs="Times New Roman"/>
+          <w:color w:val="E8E2B7"/>
+          <w:kern w:val="0"/>
+          <w:sz w:val="36"/>
+          <w:szCs w:val="36"/>
+          <w:highlight w:val="black"/>
+        </w:rPr>
+        <w:t>&gt;(</w:t>
+      </w:r>
+      <w:r>
+        <w:rPr>
+          <w:rFonts w:ascii="Times New Roman" w:hAnsi="Times New Roman" w:cs="Times New Roman"/>
+          <w:color w:val="BDB76B"/>
+          <w:kern w:val="0"/>
+          <w:sz w:val="36"/>
+          <w:szCs w:val="36"/>
+          <w:highlight w:val="black"/>
+        </w:rPr>
+        <w:t>m</w:t>
+      </w:r>
+      <w:r>
+        <w:rPr>
+          <w:rFonts w:ascii="Times New Roman" w:hAnsi="Times New Roman" w:cs="Times New Roman"/>
+          <w:color w:val="E8E2B7"/>
+          <w:kern w:val="0"/>
+          <w:sz w:val="36"/>
+          <w:szCs w:val="36"/>
+          <w:highlight w:val="black"/>
+        </w:rPr>
+        <w:t>)</w:t>
+      </w:r>
+      <w:r>
+        <w:rPr>
+          <w:rFonts w:ascii="Times New Roman" w:hAnsi="Times New Roman" w:cs="Times New Roman"/>
+          <w:color w:val="F1F2F3"/>
+          <w:kern w:val="0"/>
+          <w:sz w:val="36"/>
+          <w:szCs w:val="36"/>
+          <w:highlight w:val="black"/>
+        </w:rPr>
+        <w:t xml:space="preserve"> </w:t>
+      </w:r>
+      <w:r>
+        <w:rPr>
+          <w:rFonts w:ascii="Times New Roman" w:hAnsi="Times New Roman" w:cs="Times New Roman"/>
+          <w:color w:val="E8E2B7"/>
+          <w:kern w:val="0"/>
+          <w:sz w:val="36"/>
+          <w:szCs w:val="36"/>
+          <w:highlight w:val="black"/>
+        </w:rPr>
+        <w:t>&lt;&lt;</w:t>
+      </w:r>
+      <w:r>
+        <w:rPr>
+          <w:rFonts w:ascii="Times New Roman" w:hAnsi="Times New Roman" w:cs="Times New Roman"/>
+          <w:color w:val="F1F2F3"/>
+          <w:kern w:val="0"/>
+          <w:sz w:val="36"/>
+          <w:szCs w:val="36"/>
+          <w:highlight w:val="black"/>
+        </w:rPr>
+        <w:t xml:space="preserve"> </w:t>
+      </w:r>
+      <w:r>
+        <w:rPr>
+          <w:rFonts w:ascii="Times New Roman" w:hAnsi="Times New Roman" w:cs="Times New Roman"/>
+          <w:i/>
+          <w:iCs/>
+          <w:color w:val="FF8000"/>
+          <w:kern w:val="0"/>
+          <w:sz w:val="36"/>
+          <w:szCs w:val="36"/>
+          <w:highlight w:val="black"/>
+        </w:rPr>
+        <w:t>endl</w:t>
+      </w:r>
+      <w:r>
+        <w:rPr>
+          <w:rFonts w:ascii="Times New Roman" w:hAnsi="Times New Roman" w:cs="Times New Roman"/>
+          <w:color w:val="E8E2B7"/>
+          <w:kern w:val="0"/>
+          <w:sz w:val="36"/>
+          <w:szCs w:val="36"/>
+          <w:highlight w:val="black"/>
+        </w:rPr>
+        <w:t>;</w:t>
+      </w:r>
+    </w:p>
+    <w:p>
+      <w:pPr>
+        <w:autoSpaceDE w:val="0"/>
+        <w:autoSpaceDN w:val="0"/>
+        <w:adjustRightInd w:val="0"/>
+        <w:jc w:val="left"/>
+        <w:rPr>
+          <w:rFonts w:ascii="Times New Roman" w:hAnsi="Times New Roman" w:cs="Times New Roman"/>
+          <w:color w:val="F1F2F3"/>
+          <w:kern w:val="0"/>
+          <w:sz w:val="36"/>
+          <w:szCs w:val="36"/>
+          <w:highlight w:val="black"/>
+        </w:rPr>
+      </w:pPr>
+      <w:r>
+        <w:rPr>
+          <w:rFonts w:ascii="Times New Roman" w:hAnsi="Times New Roman" w:cs="Times New Roman"/>
+          <w:color w:val="F1F2F3"/>
+          <w:kern w:val="0"/>
+          <w:sz w:val="36"/>
+          <w:szCs w:val="36"/>
+          <w:highlight w:val="black"/>
+        </w:rPr>
+        <w:t xml:space="preserve">    </w:t>
+      </w:r>
+      <w:r>
+        <w:rPr>
+          <w:rFonts w:ascii="Times New Roman" w:hAnsi="Times New Roman" w:cs="Times New Roman"/>
+          <w:i/>
+          <w:iCs/>
+          <w:color w:val="FF8000"/>
+          <w:kern w:val="0"/>
+          <w:sz w:val="36"/>
+          <w:szCs w:val="36"/>
+          <w:highlight w:val="black"/>
+        </w:rPr>
+        <w:t>get</w:t>
+      </w:r>
+      <w:r>
+        <w:rPr>
+          <w:rFonts w:ascii="Times New Roman" w:hAnsi="Times New Roman" w:cs="Times New Roman"/>
+          <w:color w:val="E8E2B7"/>
+          <w:kern w:val="0"/>
+          <w:sz w:val="36"/>
+          <w:szCs w:val="36"/>
+          <w:highlight w:val="black"/>
+        </w:rPr>
+        <w:t>&lt;</w:t>
+      </w:r>
+      <w:r>
+        <w:rPr>
+          <w:rFonts w:ascii="Times New Roman" w:hAnsi="Times New Roman" w:cs="Times New Roman"/>
+          <w:color w:val="FFCD22"/>
+          <w:kern w:val="0"/>
+          <w:sz w:val="36"/>
+          <w:szCs w:val="36"/>
+          <w:highlight w:val="black"/>
+        </w:rPr>
+        <w:t>0</w:t>
+      </w:r>
+      <w:r>
+        <w:rPr>
+          <w:rFonts w:ascii="Times New Roman" w:hAnsi="Times New Roman" w:cs="Times New Roman"/>
+          <w:color w:val="E8E2B7"/>
+          <w:kern w:val="0"/>
+          <w:sz w:val="36"/>
+          <w:szCs w:val="36"/>
+          <w:highlight w:val="black"/>
+        </w:rPr>
+        <w:t>&gt;(</w:t>
+      </w:r>
+      <w:r>
+        <w:rPr>
+          <w:rFonts w:ascii="Times New Roman" w:hAnsi="Times New Roman" w:cs="Times New Roman"/>
+          <w:color w:val="BDB76B"/>
+          <w:kern w:val="0"/>
+          <w:sz w:val="36"/>
+          <w:szCs w:val="36"/>
+          <w:highlight w:val="black"/>
+        </w:rPr>
+        <w:t>m</w:t>
+      </w:r>
+      <w:r>
+        <w:rPr>
+          <w:rFonts w:ascii="Times New Roman" w:hAnsi="Times New Roman" w:cs="Times New Roman"/>
+          <w:color w:val="E8E2B7"/>
+          <w:kern w:val="0"/>
+          <w:sz w:val="36"/>
+          <w:szCs w:val="36"/>
+          <w:highlight w:val="black"/>
+        </w:rPr>
+        <w:t>)</w:t>
+      </w:r>
+      <w:r>
+        <w:rPr>
+          <w:rFonts w:ascii="Times New Roman" w:hAnsi="Times New Roman" w:cs="Times New Roman"/>
+          <w:color w:val="F1F2F3"/>
+          <w:kern w:val="0"/>
+          <w:sz w:val="36"/>
+          <w:szCs w:val="36"/>
+          <w:highlight w:val="black"/>
+        </w:rPr>
+        <w:t xml:space="preserve"> </w:t>
+      </w:r>
+      <w:r>
+        <w:rPr>
+          <w:rFonts w:ascii="Times New Roman" w:hAnsi="Times New Roman" w:cs="Times New Roman"/>
+          <w:color w:val="E8E2B7"/>
+          <w:kern w:val="0"/>
+          <w:sz w:val="36"/>
+          <w:szCs w:val="36"/>
+          <w:highlight w:val="black"/>
+        </w:rPr>
+        <w:t>=</w:t>
+      </w:r>
+      <w:r>
+        <w:rPr>
+          <w:rFonts w:ascii="Times New Roman" w:hAnsi="Times New Roman" w:cs="Times New Roman"/>
+          <w:color w:val="F1F2F3"/>
+          <w:kern w:val="0"/>
+          <w:sz w:val="36"/>
+          <w:szCs w:val="36"/>
+          <w:highlight w:val="black"/>
+        </w:rPr>
+        <w:t xml:space="preserve"> </w:t>
+      </w:r>
+      <w:r>
+        <w:rPr>
+          <w:rFonts w:ascii="Times New Roman" w:hAnsi="Times New Roman" w:cs="Times New Roman"/>
+          <w:color w:val="FFCD22"/>
+          <w:kern w:val="0"/>
+          <w:sz w:val="36"/>
+          <w:szCs w:val="36"/>
+          <w:highlight w:val="black"/>
+        </w:rPr>
+        <w:t>1</w:t>
+      </w:r>
+      <w:r>
+        <w:rPr>
+          <w:rFonts w:ascii="Times New Roman" w:hAnsi="Times New Roman" w:cs="Times New Roman"/>
+          <w:color w:val="E8E2B7"/>
+          <w:kern w:val="0"/>
+          <w:sz w:val="36"/>
+          <w:szCs w:val="36"/>
+          <w:highlight w:val="black"/>
+        </w:rPr>
+        <w:t>;</w:t>
+      </w:r>
+    </w:p>
+    <w:p>
+      <w:pPr>
+        <w:autoSpaceDE w:val="0"/>
+        <w:autoSpaceDN w:val="0"/>
+        <w:adjustRightInd w:val="0"/>
+        <w:jc w:val="left"/>
+        <w:rPr>
+          <w:rFonts w:ascii="Times New Roman" w:hAnsi="Times New Roman" w:cs="Times New Roman"/>
+          <w:color w:val="F1F2F3"/>
+          <w:kern w:val="0"/>
+          <w:sz w:val="36"/>
+          <w:szCs w:val="36"/>
+          <w:highlight w:val="black"/>
+        </w:rPr>
+      </w:pPr>
+      <w:r>
+        <w:rPr>
+          <w:rFonts w:ascii="Times New Roman" w:hAnsi="Times New Roman" w:cs="Times New Roman"/>
+          <w:color w:val="F1F2F3"/>
+          <w:kern w:val="0"/>
+          <w:sz w:val="36"/>
+          <w:szCs w:val="36"/>
+          <w:highlight w:val="black"/>
+        </w:rPr>
+        <w:t xml:space="preserve">    </w:t>
+      </w:r>
+      <w:r>
+        <w:rPr>
+          <w:rFonts w:ascii="Times New Roman" w:hAnsi="Times New Roman" w:cs="Times New Roman"/>
+          <w:i/>
+          <w:iCs/>
+          <w:color w:val="FF8000"/>
+          <w:kern w:val="0"/>
+          <w:sz w:val="36"/>
+          <w:szCs w:val="36"/>
+          <w:highlight w:val="black"/>
+        </w:rPr>
+        <w:t>get</w:t>
+      </w:r>
+      <w:r>
+        <w:rPr>
+          <w:rFonts w:ascii="Times New Roman" w:hAnsi="Times New Roman" w:cs="Times New Roman"/>
+          <w:color w:val="E8E2B7"/>
+          <w:kern w:val="0"/>
+          <w:sz w:val="36"/>
+          <w:szCs w:val="36"/>
+          <w:highlight w:val="black"/>
+        </w:rPr>
+        <w:t>&lt;</w:t>
+      </w:r>
+      <w:r>
+        <w:rPr>
+          <w:rFonts w:ascii="Times New Roman" w:hAnsi="Times New Roman" w:cs="Times New Roman"/>
+          <w:color w:val="FFCD22"/>
+          <w:kern w:val="0"/>
+          <w:sz w:val="36"/>
+          <w:szCs w:val="36"/>
+          <w:highlight w:val="black"/>
+        </w:rPr>
+        <w:t>1</w:t>
+      </w:r>
+      <w:r>
+        <w:rPr>
+          <w:rFonts w:ascii="Times New Roman" w:hAnsi="Times New Roman" w:cs="Times New Roman"/>
+          <w:color w:val="E8E2B7"/>
+          <w:kern w:val="0"/>
+          <w:sz w:val="36"/>
+          <w:szCs w:val="36"/>
+          <w:highlight w:val="black"/>
+        </w:rPr>
+        <w:t>&gt;(</w:t>
+      </w:r>
+      <w:r>
+        <w:rPr>
+          <w:rFonts w:ascii="Times New Roman" w:hAnsi="Times New Roman" w:cs="Times New Roman"/>
+          <w:color w:val="BDB76B"/>
+          <w:kern w:val="0"/>
+          <w:sz w:val="36"/>
+          <w:szCs w:val="36"/>
+          <w:highlight w:val="black"/>
+        </w:rPr>
+        <w:t>m</w:t>
+      </w:r>
+      <w:r>
+        <w:rPr>
+          <w:rFonts w:ascii="Times New Roman" w:hAnsi="Times New Roman" w:cs="Times New Roman"/>
+          <w:color w:val="E8E2B7"/>
+          <w:kern w:val="0"/>
+          <w:sz w:val="36"/>
+          <w:szCs w:val="36"/>
+          <w:highlight w:val="black"/>
+        </w:rPr>
+        <w:t>)</w:t>
+      </w:r>
+      <w:r>
+        <w:rPr>
+          <w:rFonts w:ascii="Times New Roman" w:hAnsi="Times New Roman" w:cs="Times New Roman"/>
+          <w:color w:val="F1F2F3"/>
+          <w:kern w:val="0"/>
+          <w:sz w:val="36"/>
+          <w:szCs w:val="36"/>
+          <w:highlight w:val="black"/>
+        </w:rPr>
+        <w:t xml:space="preserve"> </w:t>
+      </w:r>
+      <w:r>
+        <w:rPr>
+          <w:rFonts w:ascii="Times New Roman" w:hAnsi="Times New Roman" w:cs="Times New Roman"/>
+          <w:color w:val="E8E2B7"/>
+          <w:kern w:val="0"/>
+          <w:sz w:val="36"/>
+          <w:szCs w:val="36"/>
+          <w:highlight w:val="black"/>
+        </w:rPr>
+        <w:t>=</w:t>
+      </w:r>
+      <w:r>
+        <w:rPr>
+          <w:rFonts w:ascii="Times New Roman" w:hAnsi="Times New Roman" w:cs="Times New Roman"/>
+          <w:color w:val="F1F2F3"/>
+          <w:kern w:val="0"/>
+          <w:sz w:val="36"/>
+          <w:szCs w:val="36"/>
+          <w:highlight w:val="black"/>
+        </w:rPr>
+        <w:t xml:space="preserve"> </w:t>
+      </w:r>
+      <w:r>
+        <w:rPr>
+          <w:rFonts w:ascii="Times New Roman" w:hAnsi="Times New Roman" w:cs="Times New Roman"/>
+          <w:color w:val="EC7600"/>
+          <w:kern w:val="0"/>
+          <w:sz w:val="36"/>
+          <w:szCs w:val="36"/>
+          <w:highlight w:val="black"/>
+        </w:rPr>
+        <w:t>"my value"</w:t>
+      </w:r>
+      <w:r>
+        <w:rPr>
+          <w:rFonts w:ascii="Times New Roman" w:hAnsi="Times New Roman" w:cs="Times New Roman"/>
+          <w:color w:val="E8E2B7"/>
+          <w:kern w:val="0"/>
+          <w:sz w:val="36"/>
+          <w:szCs w:val="36"/>
+          <w:highlight w:val="black"/>
+        </w:rPr>
+        <w:t>;</w:t>
+      </w:r>
+    </w:p>
+    <w:p>
+      <w:pPr>
+        <w:autoSpaceDE w:val="0"/>
+        <w:autoSpaceDN w:val="0"/>
+        <w:adjustRightInd w:val="0"/>
+        <w:jc w:val="left"/>
+        <w:rPr>
+          <w:rFonts w:ascii="Times New Roman" w:hAnsi="Times New Roman" w:cs="Times New Roman"/>
+          <w:color w:val="F1F2F3"/>
+          <w:kern w:val="0"/>
+          <w:sz w:val="36"/>
+          <w:szCs w:val="36"/>
+          <w:highlight w:val="black"/>
+        </w:rPr>
+      </w:pPr>
+      <w:r>
+        <w:rPr>
+          <w:rFonts w:ascii="Times New Roman" w:hAnsi="Times New Roman" w:cs="Times New Roman"/>
+          <w:color w:val="F1F2F3"/>
+          <w:kern w:val="0"/>
+          <w:sz w:val="36"/>
+          <w:szCs w:val="36"/>
+          <w:highlight w:val="black"/>
+        </w:rPr>
+        <w:t xml:space="preserve">    </w:t>
+      </w:r>
+      <w:r>
+        <w:rPr>
+          <w:rFonts w:ascii="Times New Roman" w:hAnsi="Times New Roman" w:cs="Times New Roman"/>
+          <w:i/>
+          <w:iCs/>
+          <w:color w:val="BDB76B"/>
+          <w:kern w:val="0"/>
+          <w:sz w:val="36"/>
+          <w:szCs w:val="36"/>
+          <w:highlight w:val="black"/>
+        </w:rPr>
+        <w:t>cout</w:t>
+      </w:r>
+      <w:r>
+        <w:rPr>
+          <w:rFonts w:ascii="Times New Roman" w:hAnsi="Times New Roman" w:cs="Times New Roman"/>
+          <w:color w:val="F1F2F3"/>
+          <w:kern w:val="0"/>
+          <w:sz w:val="36"/>
+          <w:szCs w:val="36"/>
+          <w:highlight w:val="black"/>
+        </w:rPr>
+        <w:t xml:space="preserve"> </w:t>
+      </w:r>
+      <w:r>
+        <w:rPr>
+          <w:rFonts w:ascii="Times New Roman" w:hAnsi="Times New Roman" w:cs="Times New Roman"/>
+          <w:color w:val="E8E2B7"/>
+          <w:kern w:val="0"/>
+          <w:sz w:val="36"/>
+          <w:szCs w:val="36"/>
+          <w:highlight w:val="black"/>
+        </w:rPr>
+        <w:t>&lt;&lt;</w:t>
+      </w:r>
+      <w:r>
+        <w:rPr>
+          <w:rFonts w:ascii="Times New Roman" w:hAnsi="Times New Roman" w:cs="Times New Roman"/>
+          <w:color w:val="F1F2F3"/>
+          <w:kern w:val="0"/>
+          <w:sz w:val="36"/>
+          <w:szCs w:val="36"/>
+          <w:highlight w:val="black"/>
+        </w:rPr>
+        <w:t xml:space="preserve"> </w:t>
+      </w:r>
+      <w:r>
+        <w:rPr>
+          <w:rFonts w:ascii="Times New Roman" w:hAnsi="Times New Roman" w:cs="Times New Roman"/>
+          <w:color w:val="EC7600"/>
+          <w:kern w:val="0"/>
+          <w:sz w:val="36"/>
+          <w:szCs w:val="36"/>
+          <w:highlight w:val="black"/>
+        </w:rPr>
+        <w:t>"modify i: "</w:t>
+      </w:r>
+      <w:r>
+        <w:rPr>
+          <w:rFonts w:ascii="Times New Roman" w:hAnsi="Times New Roman" w:cs="Times New Roman"/>
+          <w:color w:val="F1F2F3"/>
+          <w:kern w:val="0"/>
+          <w:sz w:val="36"/>
+          <w:szCs w:val="36"/>
+          <w:highlight w:val="black"/>
+        </w:rPr>
+        <w:t xml:space="preserve"> </w:t>
+      </w:r>
+      <w:r>
+        <w:rPr>
+          <w:rFonts w:ascii="Times New Roman" w:hAnsi="Times New Roman" w:cs="Times New Roman"/>
+          <w:color w:val="E8E2B7"/>
+          <w:kern w:val="0"/>
+          <w:sz w:val="36"/>
+          <w:szCs w:val="36"/>
+          <w:highlight w:val="black"/>
+        </w:rPr>
+        <w:t>&lt;&lt;</w:t>
+      </w:r>
+      <w:r>
+        <w:rPr>
+          <w:rFonts w:ascii="Times New Roman" w:hAnsi="Times New Roman" w:cs="Times New Roman"/>
+          <w:color w:val="F1F2F3"/>
+          <w:kern w:val="0"/>
+          <w:sz w:val="36"/>
+          <w:szCs w:val="36"/>
+          <w:highlight w:val="black"/>
+        </w:rPr>
+        <w:t xml:space="preserve"> </w:t>
+      </w:r>
+      <w:r>
+        <w:rPr>
+          <w:rFonts w:ascii="Times New Roman" w:hAnsi="Times New Roman" w:cs="Times New Roman"/>
+          <w:color w:val="BDB76B"/>
+          <w:kern w:val="0"/>
+          <w:sz w:val="36"/>
+          <w:szCs w:val="36"/>
+          <w:highlight w:val="black"/>
+        </w:rPr>
+        <w:t>i</w:t>
+      </w:r>
+      <w:r>
+        <w:rPr>
+          <w:rFonts w:ascii="Times New Roman" w:hAnsi="Times New Roman" w:cs="Times New Roman"/>
+          <w:color w:val="F1F2F3"/>
+          <w:kern w:val="0"/>
+          <w:sz w:val="36"/>
+          <w:szCs w:val="36"/>
+          <w:highlight w:val="black"/>
+        </w:rPr>
+        <w:t xml:space="preserve"> </w:t>
+      </w:r>
+      <w:r>
+        <w:rPr>
+          <w:rFonts w:ascii="Times New Roman" w:hAnsi="Times New Roman" w:cs="Times New Roman"/>
+          <w:color w:val="E8E2B7"/>
+          <w:kern w:val="0"/>
+          <w:sz w:val="36"/>
+          <w:szCs w:val="36"/>
+          <w:highlight w:val="black"/>
+        </w:rPr>
+        <w:t>&lt;&lt;</w:t>
+      </w:r>
+      <w:r>
+        <w:rPr>
+          <w:rFonts w:ascii="Times New Roman" w:hAnsi="Times New Roman" w:cs="Times New Roman"/>
+          <w:color w:val="F1F2F3"/>
+          <w:kern w:val="0"/>
+          <w:sz w:val="36"/>
+          <w:szCs w:val="36"/>
+          <w:highlight w:val="black"/>
+        </w:rPr>
+        <w:t xml:space="preserve"> </w:t>
+      </w:r>
+      <w:r>
+        <w:rPr>
+          <w:rFonts w:ascii="Times New Roman" w:hAnsi="Times New Roman" w:cs="Times New Roman"/>
+          <w:i/>
+          <w:iCs/>
+          <w:color w:val="FF8000"/>
+          <w:kern w:val="0"/>
+          <w:sz w:val="36"/>
+          <w:szCs w:val="36"/>
+          <w:highlight w:val="black"/>
+        </w:rPr>
+        <w:t>endl</w:t>
+      </w:r>
+      <w:r>
+        <w:rPr>
+          <w:rFonts w:ascii="Times New Roman" w:hAnsi="Times New Roman" w:cs="Times New Roman"/>
+          <w:color w:val="E8E2B7"/>
+          <w:kern w:val="0"/>
+          <w:sz w:val="36"/>
+          <w:szCs w:val="36"/>
+          <w:highlight w:val="black"/>
+        </w:rPr>
+        <w:t>;</w:t>
+      </w:r>
     </w:p>
     <w:p>
       <w:pPr>
@@ -8308,11 +9883,272 @@
       </w:pPr>
       <w:r>
         <w:rPr>
+          <w:rFonts w:ascii="Times New Roman" w:hAnsi="Times New Roman" w:cs="Times New Roman"/>
+          <w:color w:val="F1F2F3"/>
+          <w:kern w:val="0"/>
+          <w:sz w:val="36"/>
+          <w:szCs w:val="36"/>
+          <w:highlight w:val="black"/>
+        </w:rPr>
+        <w:t xml:space="preserve">    </w:t>
+      </w:r>
+      <w:r>
+        <w:rPr>
+          <w:rFonts w:ascii="Times New Roman" w:hAnsi="Times New Roman" w:cs="Times New Roman"/>
+          <w:i/>
+          <w:iCs/>
+          <w:color w:val="BDB76B"/>
+          <w:kern w:val="0"/>
+          <w:sz w:val="36"/>
+          <w:szCs w:val="36"/>
+          <w:highlight w:val="black"/>
+        </w:rPr>
+        <w:t>cout</w:t>
+      </w:r>
+      <w:r>
+        <w:rPr>
+          <w:rFonts w:ascii="Times New Roman" w:hAnsi="Times New Roman" w:cs="Times New Roman"/>
+          <w:color w:val="F1F2F3"/>
+          <w:kern w:val="0"/>
+          <w:sz w:val="36"/>
+          <w:szCs w:val="36"/>
+          <w:highlight w:val="black"/>
+        </w:rPr>
+        <w:t xml:space="preserve"> </w:t>
+      </w:r>
+      <w:r>
+        <w:rPr>
+          <w:rFonts w:ascii="Times New Roman" w:hAnsi="Times New Roman" w:cs="Times New Roman"/>
+          <w:color w:val="E8E2B7"/>
+          <w:kern w:val="0"/>
+          <w:sz w:val="36"/>
+          <w:szCs w:val="36"/>
+          <w:highlight w:val="black"/>
+        </w:rPr>
+        <w:t>&lt;&lt;</w:t>
+      </w:r>
+      <w:r>
+        <w:rPr>
+          <w:rFonts w:ascii="Times New Roman" w:hAnsi="Times New Roman" w:cs="Times New Roman"/>
+          <w:color w:val="F1F2F3"/>
+          <w:kern w:val="0"/>
+          <w:sz w:val="36"/>
+          <w:szCs w:val="36"/>
+          <w:highlight w:val="black"/>
+        </w:rPr>
+        <w:t xml:space="preserve"> </w:t>
+      </w:r>
+      <w:r>
+        <w:rPr>
+          <w:rFonts w:ascii="Times New Roman" w:hAnsi="Times New Roman" w:cs="Times New Roman"/>
+          <w:color w:val="EC7600"/>
+          <w:kern w:val="0"/>
+          <w:sz w:val="36"/>
+          <w:szCs w:val="36"/>
+          <w:highlight w:val="black"/>
+        </w:rPr>
+        <w:t>"modify s: "</w:t>
+      </w:r>
+      <w:r>
+        <w:rPr>
+          <w:rFonts w:ascii="Times New Roman" w:hAnsi="Times New Roman" w:cs="Times New Roman"/>
+          <w:color w:val="F1F2F3"/>
+          <w:kern w:val="0"/>
+          <w:sz w:val="36"/>
+          <w:szCs w:val="36"/>
+          <w:highlight w:val="black"/>
+        </w:rPr>
+        <w:t xml:space="preserve"> </w:t>
+      </w:r>
+      <w:r>
+        <w:rPr>
+          <w:rFonts w:ascii="Times New Roman" w:hAnsi="Times New Roman" w:cs="Times New Roman"/>
+          <w:color w:val="E8E2B7"/>
+          <w:kern w:val="0"/>
+          <w:sz w:val="36"/>
+          <w:szCs w:val="36"/>
+          <w:highlight w:val="black"/>
+        </w:rPr>
+        <w:t>&lt;&lt;</w:t>
+      </w:r>
+      <w:r>
+        <w:rPr>
+          <w:rFonts w:ascii="Times New Roman" w:hAnsi="Times New Roman" w:cs="Times New Roman"/>
+          <w:color w:val="F1F2F3"/>
+          <w:kern w:val="0"/>
+          <w:sz w:val="36"/>
+          <w:szCs w:val="36"/>
+          <w:highlight w:val="black"/>
+        </w:rPr>
+        <w:t xml:space="preserve"> </w:t>
+      </w:r>
+      <w:r>
+        <w:rPr>
+          <w:rFonts w:ascii="Times New Roman" w:hAnsi="Times New Roman" w:cs="Times New Roman"/>
+          <w:color w:val="BDB76B"/>
+          <w:kern w:val="0"/>
+          <w:sz w:val="36"/>
+          <w:szCs w:val="36"/>
+          <w:highlight w:val="black"/>
+        </w:rPr>
+        <w:t>s</w:t>
+      </w:r>
+      <w:r>
+        <w:rPr>
+          <w:rFonts w:ascii="Times New Roman" w:hAnsi="Times New Roman" w:cs="Times New Roman"/>
+          <w:color w:val="F1F2F3"/>
+          <w:kern w:val="0"/>
+          <w:sz w:val="36"/>
+          <w:szCs w:val="36"/>
+          <w:highlight w:val="black"/>
+        </w:rPr>
+        <w:t xml:space="preserve"> </w:t>
+      </w:r>
+      <w:r>
+        <w:rPr>
+          <w:rFonts w:ascii="Times New Roman" w:hAnsi="Times New Roman" w:cs="Times New Roman"/>
+          <w:color w:val="E8E2B7"/>
+          <w:kern w:val="0"/>
+          <w:sz w:val="36"/>
+          <w:szCs w:val="36"/>
+          <w:highlight w:val="black"/>
+        </w:rPr>
+        <w:t>&lt;&lt;</w:t>
+      </w:r>
+      <w:r>
+        <w:rPr>
+          <w:rFonts w:ascii="Times New Roman" w:hAnsi="Times New Roman" w:cs="Times New Roman"/>
+          <w:color w:val="F1F2F3"/>
+          <w:kern w:val="0"/>
+          <w:sz w:val="36"/>
+          <w:szCs w:val="36"/>
+          <w:highlight w:val="black"/>
+        </w:rPr>
+        <w:t xml:space="preserve"> </w:t>
+      </w:r>
+      <w:r>
+        <w:rPr>
+          <w:rFonts w:ascii="Times New Roman" w:hAnsi="Times New Roman" w:cs="Times New Roman"/>
+          <w:i/>
+          <w:iCs/>
+          <w:color w:val="FF8000"/>
+          <w:kern w:val="0"/>
+          <w:sz w:val="36"/>
+          <w:szCs w:val="36"/>
+          <w:highlight w:val="black"/>
+        </w:rPr>
+        <w:t>endl</w:t>
+      </w:r>
+      <w:r>
+        <w:rPr>
+          <w:rFonts w:ascii="Times New Roman" w:hAnsi="Times New Roman" w:cs="Times New Roman"/>
+          <w:color w:val="E8E2B7"/>
+          <w:kern w:val="0"/>
+          <w:sz w:val="36"/>
+          <w:szCs w:val="36"/>
+          <w:highlight w:val="black"/>
+        </w:rPr>
+        <w:t>;</w:t>
+      </w:r>
+    </w:p>
+    <w:p>
+      <w:pPr>
+        <w:spacing w:line="400" w:lineRule="exact"/>
+        <w:rPr>
           <w:rFonts w:ascii="Times New Roman" w:hAnsi="Times New Roman" w:cs="Times New Roman" w:hint="eastAsia"/>
           <w:sz w:val="28"/>
           <w:szCs w:val="28"/>
         </w:rPr>
-        <w:t>std::tie()</w:t>
+      </w:pPr>
+    </w:p>
+    <w:p>
+      <w:pPr>
+        <w:spacing w:line="400" w:lineRule="exact"/>
+        <w:rPr>
+          <w:rFonts w:ascii="Times New Roman" w:hAnsi="Times New Roman" w:cs="Times New Roman" w:hint="eastAsia"/>
+          <w:sz w:val="28"/>
+          <w:szCs w:val="28"/>
+        </w:rPr>
+      </w:pPr>
+      <w:r>
+        <w:rPr>
+          <w:rFonts w:ascii="Times New Roman" w:hAnsi="Times New Roman" w:cs="Times New Roman" w:hint="eastAsia"/>
+          <w:sz w:val="28"/>
+          <w:szCs w:val="28"/>
+        </w:rPr>
+        <w:t>输出为：</w:t>
+      </w:r>
+    </w:p>
+    <w:p>
+      <w:pPr>
+        <w:spacing w:line="400" w:lineRule="exact"/>
+        <w:rPr>
+          <w:rFonts w:ascii="Times New Roman" w:hAnsi="Times New Roman" w:cs="Times New Roman"/>
+          <w:sz w:val="28"/>
+          <w:szCs w:val="28"/>
+        </w:rPr>
+      </w:pPr>
+      <w:r>
+        <w:rPr>
+          <w:rFonts w:ascii="Times New Roman" w:hAnsi="Times New Roman" w:cs="Times New Roman"/>
+          <w:sz w:val="28"/>
+          <w:szCs w:val="28"/>
+        </w:rPr>
+        <w:t>i: 0</w:t>
+      </w:r>
+    </w:p>
+    <w:p>
+      <w:pPr>
+        <w:spacing w:line="400" w:lineRule="exact"/>
+        <w:rPr>
+          <w:rFonts w:ascii="Times New Roman" w:hAnsi="Times New Roman" w:cs="Times New Roman"/>
+          <w:sz w:val="28"/>
+          <w:szCs w:val="28"/>
+        </w:rPr>
+      </w:pPr>
+      <w:r>
+        <w:rPr>
+          <w:rFonts w:ascii="Times New Roman" w:hAnsi="Times New Roman" w:cs="Times New Roman"/>
+          <w:sz w:val="28"/>
+          <w:szCs w:val="28"/>
+        </w:rPr>
+        <w:t>s: default</w:t>
+      </w:r>
+    </w:p>
+    <w:p>
+      <w:pPr>
+        <w:spacing w:line="400" w:lineRule="exact"/>
+        <w:rPr>
+          <w:rFonts w:ascii="Times New Roman" w:hAnsi="Times New Roman" w:cs="Times New Roman"/>
+          <w:sz w:val="28"/>
+          <w:szCs w:val="28"/>
+        </w:rPr>
+      </w:pPr>
+      <w:r>
+        <w:rPr>
+          <w:rFonts w:ascii="Times New Roman" w:hAnsi="Times New Roman" w:cs="Times New Roman"/>
+          <w:sz w:val="28"/>
+          <w:szCs w:val="28"/>
+        </w:rPr>
+        <w:t>modify i: 1</w:t>
+      </w:r>
+    </w:p>
+    <w:p>
+      <w:pPr>
+        <w:spacing w:line="400" w:lineRule="exact"/>
+        <w:rPr>
+          <w:rFonts w:ascii="Times New Roman" w:hAnsi="Times New Roman" w:cs="Times New Roman" w:hint="eastAsia"/>
+          <w:sz w:val="28"/>
+          <w:szCs w:val="28"/>
+        </w:rPr>
+      </w:pPr>
+      <w:r>
+        <w:rPr>
+          <w:rFonts w:ascii="Times New Roman" w:hAnsi="Times New Roman" w:cs="Times New Roman"/>
+          <w:sz w:val="28"/>
+          <w:szCs w:val="28"/>
+        </w:rPr>
+        <w:t>modify s: my value</w:t>
       </w:r>
     </w:p>
     <w:p>

</xml_diff>